<commit_message>
RANSAC vs Hough Transform Question
</commit_message>
<xml_diff>
--- a/WriteUp.docx
+++ b/WriteUp.docx
@@ -988,49 +988,7 @@
         <w:rPr>
           <w:sz w:val="20"/>
         </w:rPr>
-        <w:t xml:space="preserve">The results of the </w:t>
-      </w:r>
-      <w:proofErr w:type="spellStart"/>
-      <w:r>
-        <w:rPr>
-          <w:sz w:val="20"/>
-        </w:rPr>
-        <w:t>matlab</w:t>
-      </w:r>
-      <w:proofErr w:type="spellEnd"/>
-      <w:r>
-        <w:rPr>
-          <w:sz w:val="20"/>
-        </w:rPr>
-        <w:t xml:space="preserve"> functions </w:t>
-      </w:r>
-      <w:proofErr w:type="spellStart"/>
-      <w:r>
-        <w:rPr>
-          <w:sz w:val="20"/>
-        </w:rPr>
-        <w:t>imopen</w:t>
-      </w:r>
-      <w:proofErr w:type="spellEnd"/>
-      <w:r>
-        <w:rPr>
-          <w:sz w:val="20"/>
-        </w:rPr>
-        <w:t xml:space="preserve"> (erosion then dilation) and </w:t>
-      </w:r>
-      <w:proofErr w:type="spellStart"/>
-      <w:r>
-        <w:rPr>
-          <w:sz w:val="20"/>
-        </w:rPr>
-        <w:t>imclose</w:t>
-      </w:r>
-      <w:proofErr w:type="spellEnd"/>
-      <w:r>
-        <w:rPr>
-          <w:sz w:val="20"/>
-        </w:rPr>
-        <w:t xml:space="preserve"> (dilation then erosion) are different. The order matters because of the way that the first morphological operation alters the edges of the objects in the images. When erosion is performed first, small objects are removed while large objects are only made thinner, and then the dilation returns the thinned objects to normal but can’t recreate the objects that no longer exist. When dilation is performed first, small gaps/holes are shrunk or completely filled in, and then the erosion thins the object and expands the holes that still exist—it can’t recreate the holes that no longer exist.</w:t>
+        <w:t>The results of the matlab functions imopen (erosion then dilation) and imclose (dilation then erosion) are different. The order matters because of the way that the first morphological operation alters the edges of the objects in the images. When erosion is performed first, small objects are removed while large objects are only made thinner, and then the dilation returns the thinned objects to normal but can’t recreate the objects that no longer exist. When dilation is performed first, small gaps/holes are shrunk or completely filled in, and then the erosion thins the object and expands the holes that still exist—it can’t recreate the holes that no longer exist.</w:t>
       </w:r>
     </w:p>
     <w:p>
@@ -1492,7 +1450,10 @@
         <w:pStyle w:val="BodyText"/>
       </w:pPr>
       <w:r>
-        <w:t>Optical flow is not well defined in cases where there aren’t moving objects. E.g. footage of a solid color wall with no foreground objects, a clear sky, still water.</w:t>
+        <w:t>Optical flow is not well defined in cases where there aren’t moving objects. E.g. footage of a solid color wall with no foreground objects, a clear sky, still water</w:t>
+      </w:r>
+      <w:r>
+        <w:t xml:space="preserve"> with no reflection.</w:t>
       </w:r>
     </w:p>
     <w:p>
@@ -1660,6 +1621,17 @@
       <w:pPr>
         <w:pStyle w:val="BodyText"/>
       </w:pPr>
+    </w:p>
+    <w:p>
+      <w:pPr>
+        <w:pStyle w:val="BodyText"/>
+      </w:pPr>
+      <w:r>
+        <w:t>RANSAC detects outliers and excludes them from the calculations involved in predicting</w:t>
+      </w:r>
+      <w:r>
+        <w:t xml:space="preserve"> shapes/lines, while Hough Transform includes every datapoint.</w:t>
+      </w:r>
     </w:p>
     <w:p>
       <w:pPr>
@@ -2010,21 +1982,8 @@
         </w:rPr>
         <w:t xml:space="preserve"> </w:t>
       </w:r>
-      <w:proofErr w:type="spellStart"/>
-      <w:r>
-        <w:t>detectCirclesHT</w:t>
-      </w:r>
-      <w:proofErr w:type="spellEnd"/>
-      <w:r>
-        <w:t>(</w:t>
-      </w:r>
-      <w:proofErr w:type="spellStart"/>
-      <w:r>
-        <w:t>im</w:t>
-      </w:r>
-      <w:proofErr w:type="spellEnd"/>
-      <w:r>
-        <w:t>,</w:t>
+      <w:r>
+        <w:t>detectCirclesHT(im,</w:t>
       </w:r>
       <w:r>
         <w:rPr>
@@ -2066,21 +2025,8 @@
         </w:rPr>
         <w:t xml:space="preserve"> </w:t>
       </w:r>
-      <w:proofErr w:type="spellStart"/>
-      <w:r>
-        <w:t>detectCirclesRANSAC</w:t>
-      </w:r>
-      <w:proofErr w:type="spellEnd"/>
-      <w:r>
-        <w:t>(</w:t>
-      </w:r>
-      <w:proofErr w:type="spellStart"/>
-      <w:r>
-        <w:t>im</w:t>
-      </w:r>
-      <w:proofErr w:type="spellEnd"/>
-      <w:r>
-        <w:t>,</w:t>
+      <w:r>
+        <w:t>detectCirclesRANSAC(im,</w:t>
       </w:r>
       <w:r>
         <w:rPr>
@@ -2100,6 +2046,7 @@
         <w:jc w:val="both"/>
       </w:pPr>
       <w:r>
+        <w:lastRenderedPageBreak/>
         <w:t>where</w:t>
       </w:r>
       <w:r>
@@ -2109,15 +2056,7 @@
         <w:t xml:space="preserve"> </w:t>
       </w:r>
       <w:r>
-        <w:t>‘</w:t>
-      </w:r>
-      <w:proofErr w:type="spellStart"/>
-      <w:r>
-        <w:t>im</w:t>
-      </w:r>
-      <w:proofErr w:type="spellEnd"/>
-      <w:r>
-        <w:t>‘</w:t>
+        <w:t>‘im‘</w:t>
       </w:r>
       <w:r>
         <w:rPr>
@@ -2279,7 +2218,6 @@
         <w:t xml:space="preserve"> </w:t>
       </w:r>
       <w:r>
-        <w:lastRenderedPageBreak/>
         <w:t>not exploit the gradient direction.</w:t>
       </w:r>
       <w:r>
@@ -2289,13 +2227,8 @@
         <w:t xml:space="preserve"> </w:t>
       </w:r>
       <w:r>
-        <w:t xml:space="preserve">The output centers is an N x 2 matrix in which each row lists the </w:t>
-      </w:r>
-      <w:proofErr w:type="spellStart"/>
-      <w:r>
-        <w:t>x,y</w:t>
-      </w:r>
-      <w:proofErr w:type="spellEnd"/>
+        <w:t>The output centers is an N x 2 matrix in which each row lists the x,y</w:t>
+      </w:r>
       <w:r>
         <w:rPr>
           <w:spacing w:val="1"/>
@@ -2899,10 +2832,7 @@
         <w:t xml:space="preserve"> </w:t>
       </w:r>
       <w:r>
-        <w:t>with highest votes) under that radius. You are not required to consider circl</w:t>
-      </w:r>
-      <w:r>
-        <w:t>es with a center off the</w:t>
+        <w:t>with highest votes) under that radius. You are not required to consider circles with a center off the</w:t>
       </w:r>
       <w:r>
         <w:rPr>
@@ -3834,10 +3764,7 @@
         <w:t xml:space="preserve"> </w:t>
       </w:r>
       <w:r>
-        <w:t>x axis of</w:t>
-      </w:r>
-      <w:r>
-        <w:t xml:space="preserve"> the plot should be the number of tries, and the y axis should be the number of inliers that</w:t>
+        <w:t>x axis of the plot should be the number of tries, and the y axis should be the number of inliers that</w:t>
       </w:r>
       <w:r>
         <w:rPr>
@@ -3900,11 +3827,9 @@
         </w:rPr>
         <w:t xml:space="preserve"> </w:t>
       </w:r>
-      <w:proofErr w:type="spellStart"/>
       <w:r>
         <w:t>Matlab</w:t>
       </w:r>
-      <w:proofErr w:type="spellEnd"/>
       <w:r>
         <w:rPr>
           <w:spacing w:val="26"/>
@@ -3948,15 +3873,7 @@
         <w:t xml:space="preserve"> </w:t>
       </w:r>
       <w:r>
-        <w:t>‘</w:t>
-      </w:r>
-      <w:proofErr w:type="spellStart"/>
-      <w:r>
-        <w:t>fspecial</w:t>
-      </w:r>
-      <w:proofErr w:type="spellEnd"/>
-      <w:r>
-        <w:t>‘,</w:t>
+        <w:t>‘fspecial‘,</w:t>
       </w:r>
       <w:r>
         <w:rPr>
@@ -4028,15 +3945,7 @@
         <w:t xml:space="preserve"> </w:t>
       </w:r>
       <w:r>
-        <w:t>‘</w:t>
-      </w:r>
-      <w:proofErr w:type="spellStart"/>
-      <w:r>
-        <w:t>impixelinfo</w:t>
-      </w:r>
-      <w:proofErr w:type="spellEnd"/>
-      <w:r>
-        <w:t>‘;</w:t>
+        <w:t>‘impixelinfo‘;</w:t>
       </w:r>
       <w:r>
         <w:rPr>
@@ -4045,15 +3954,7 @@
         <w:t xml:space="preserve"> </w:t>
       </w:r>
       <w:r>
-        <w:t>‘</w:t>
-      </w:r>
-      <w:proofErr w:type="spellStart"/>
-      <w:r>
-        <w:t>viscircles</w:t>
-      </w:r>
-      <w:proofErr w:type="spellEnd"/>
-      <w:r>
-        <w:t>‘</w:t>
+        <w:t>‘viscircles‘</w:t>
       </w:r>
     </w:p>
     <w:p>
@@ -4396,15 +4297,7 @@
         </w:pict>
       </w:r>
       <w:r>
-        <w:t>(15 pts) Given an h x w x 3 matrix ‘</w:t>
-      </w:r>
-      <w:proofErr w:type="spellStart"/>
-      <w:r>
-        <w:t>Im</w:t>
-      </w:r>
-      <w:proofErr w:type="spellEnd"/>
-      <w:r>
-        <w:t>‘, where h and w are the height and width of the image, apply</w:t>
+        <w:t>(15 pts) Given an h x w x 3 matrix ‘Im‘, where h and w are the height and width of the image, apply</w:t>
       </w:r>
       <w:r>
         <w:rPr>
@@ -4422,15 +4315,7 @@
         <w:t xml:space="preserve"> </w:t>
       </w:r>
       <w:r>
-        <w:t>Return ‘</w:t>
-      </w:r>
-      <w:proofErr w:type="spellStart"/>
-      <w:r>
-        <w:t>labelIm</w:t>
-      </w:r>
-      <w:proofErr w:type="spellEnd"/>
-      <w:r>
-        <w:t xml:space="preserve">‘, an </w:t>
+        <w:t xml:space="preserve">Return ‘labelIm‘, an </w:t>
       </w:r>
       <w:r>
         <w:rPr>
@@ -4643,15 +4528,7 @@
         <w:t xml:space="preserve"> </w:t>
       </w:r>
       <w:r>
-        <w:t>[</w:t>
-      </w:r>
-      <w:proofErr w:type="spellStart"/>
-      <w:r>
-        <w:t>labelIm</w:t>
-      </w:r>
-      <w:proofErr w:type="spellEnd"/>
-      <w:r>
-        <w:t>]</w:t>
+        <w:t>[labelIm]</w:t>
       </w:r>
       <w:r>
         <w:rPr>
@@ -4668,21 +4545,8 @@
         </w:rPr>
         <w:t xml:space="preserve"> </w:t>
       </w:r>
-      <w:proofErr w:type="spellStart"/>
-      <w:r>
-        <w:t>clusterPixels</w:t>
-      </w:r>
-      <w:proofErr w:type="spellEnd"/>
-      <w:r>
-        <w:t>(</w:t>
-      </w:r>
-      <w:proofErr w:type="spellStart"/>
-      <w:r>
-        <w:t>Im</w:t>
-      </w:r>
-      <w:proofErr w:type="spellEnd"/>
-      <w:r>
-        <w:t>,</w:t>
+      <w:r>
+        <w:t>clusterPixels(Im,</w:t>
       </w:r>
       <w:r>
         <w:rPr>
@@ -4813,21 +4677,7 @@
         <w:rPr>
           <w:sz w:val="20"/>
         </w:rPr>
-        <w:t>‘</w:t>
-      </w:r>
-      <w:proofErr w:type="spellStart"/>
-      <w:r>
-        <w:rPr>
-          <w:sz w:val="20"/>
-        </w:rPr>
-        <w:t>labelIm</w:t>
-      </w:r>
-      <w:proofErr w:type="spellEnd"/>
-      <w:r>
-        <w:rPr>
-          <w:sz w:val="20"/>
-        </w:rPr>
-        <w:t>‘.</w:t>
+        <w:t>‘labelIm‘.</w:t>
       </w:r>
     </w:p>
     <w:p>
@@ -4854,21 +4704,7 @@
         <w:rPr>
           <w:w w:val="95"/>
         </w:rPr>
-        <w:t>[</w:t>
-      </w:r>
-      <w:proofErr w:type="spellStart"/>
-      <w:r>
-        <w:rPr>
-          <w:w w:val="95"/>
-        </w:rPr>
-        <w:t>boundaryIm</w:t>
-      </w:r>
-      <w:proofErr w:type="spellEnd"/>
-      <w:r>
-        <w:rPr>
-          <w:w w:val="95"/>
-        </w:rPr>
-        <w:t>]</w:t>
+        <w:t>[boundaryIm]</w:t>
       </w:r>
       <w:r>
         <w:rPr>
@@ -4890,33 +4726,11 @@
         </w:rPr>
         <w:t xml:space="preserve"> </w:t>
       </w:r>
-      <w:proofErr w:type="spellStart"/>
-      <w:r>
-        <w:rPr>
-          <w:w w:val="95"/>
-        </w:rPr>
-        <w:t>boundaryPixels</w:t>
-      </w:r>
-      <w:proofErr w:type="spellEnd"/>
-      <w:r>
-        <w:rPr>
-          <w:w w:val="95"/>
-        </w:rPr>
-        <w:t>(</w:t>
-      </w:r>
-      <w:proofErr w:type="spellStart"/>
-      <w:r>
-        <w:rPr>
-          <w:w w:val="95"/>
-        </w:rPr>
-        <w:t>labelIm</w:t>
-      </w:r>
-      <w:proofErr w:type="spellEnd"/>
-      <w:r>
-        <w:rPr>
-          <w:w w:val="95"/>
-        </w:rPr>
-        <w:t>)</w:t>
+      <w:r>
+        <w:rPr>
+          <w:w w:val="95"/>
+        </w:rPr>
+        <w:t>boundaryPixels(labelIm)</w:t>
       </w:r>
     </w:p>
     <w:p>

</xml_diff>

<commit_message>
Created padded edges matrix and function to get relative circle coordinates
</commit_message>
<xml_diff>
--- a/WriteUp.docx
+++ b/WriteUp.docx
@@ -1632,6 +1632,9 @@
       <w:r>
         <w:t xml:space="preserve"> shapes/lines, while Hough Transform includes every datapoint.</w:t>
       </w:r>
+      <w:r>
+        <w:t xml:space="preserve"> This means that RANSAC will do a better job at picking up circles with imperfections or that have points that are obscured.</w:t>
+      </w:r>
     </w:p>
     <w:p>
       <w:pPr>
@@ -2008,6 +2011,7 @@
         <w:jc w:val="both"/>
       </w:pPr>
       <w:r>
+        <w:lastRenderedPageBreak/>
         <w:t>[centers]</w:t>
       </w:r>
       <w:r>
@@ -2046,7 +2050,6 @@
         <w:jc w:val="both"/>
       </w:pPr>
       <w:r>
-        <w:lastRenderedPageBreak/>
         <w:t>where</w:t>
       </w:r>
       <w:r>

</xml_diff>

<commit_message>
Wrote out explanation of implementation on writeup. Hough transform ready for testing.
</commit_message>
<xml_diff>
--- a/WriteUp.docx
+++ b/WriteUp.docx
@@ -988,7 +988,49 @@
         <w:rPr>
           <w:sz w:val="20"/>
         </w:rPr>
-        <w:t>The results of the matlab functions imopen (erosion then dilation) and imclose (dilation then erosion) are different. The order matters because of the way that the first morphological operation alters the edges of the objects in the images. When erosion is performed first, small objects are removed while large objects are only made thinner, and then the dilation returns the thinned objects to normal but can’t recreate the objects that no longer exist. When dilation is performed first, small gaps/holes are shrunk or completely filled in, and then the erosion thins the object and expands the holes that still exist—it can’t recreate the holes that no longer exist.</w:t>
+        <w:t xml:space="preserve">The results of the </w:t>
+      </w:r>
+      <w:proofErr w:type="spellStart"/>
+      <w:r>
+        <w:rPr>
+          <w:sz w:val="20"/>
+        </w:rPr>
+        <w:t>matlab</w:t>
+      </w:r>
+      <w:proofErr w:type="spellEnd"/>
+      <w:r>
+        <w:rPr>
+          <w:sz w:val="20"/>
+        </w:rPr>
+        <w:t xml:space="preserve"> functions </w:t>
+      </w:r>
+      <w:proofErr w:type="spellStart"/>
+      <w:r>
+        <w:rPr>
+          <w:sz w:val="20"/>
+        </w:rPr>
+        <w:t>imopen</w:t>
+      </w:r>
+      <w:proofErr w:type="spellEnd"/>
+      <w:r>
+        <w:rPr>
+          <w:sz w:val="20"/>
+        </w:rPr>
+        <w:t xml:space="preserve"> (erosion then dilation) and </w:t>
+      </w:r>
+      <w:proofErr w:type="spellStart"/>
+      <w:r>
+        <w:rPr>
+          <w:sz w:val="20"/>
+        </w:rPr>
+        <w:t>imclose</w:t>
+      </w:r>
+      <w:proofErr w:type="spellEnd"/>
+      <w:r>
+        <w:rPr>
+          <w:sz w:val="20"/>
+        </w:rPr>
+        <w:t xml:space="preserve"> (dilation then erosion) are different. The order matters because of the way that the first morphological operation alters the edges of the objects in the images. When erosion is performed first, small objects are removed while large objects are only made thinner, and then the dilation returns the thinned objects to normal but can’t recreate the objects that no longer exist. When dilation is performed first, small gaps/holes are shrunk or completely filled in, and then the erosion thins the object and expands the holes that still exist—it can’t recreate the holes that no longer exist.</w:t>
       </w:r>
     </w:p>
     <w:p>
@@ -1450,7 +1492,15 @@
         <w:pStyle w:val="BodyText"/>
       </w:pPr>
       <w:r>
-        <w:t>Optical flow is not well defined in cases where there aren’t moving objects. E.g. footage of a solid color wall with no foreground objects, a clear sky, still water</w:t>
+        <w:t xml:space="preserve">Optical flow is not well defined in cases where there aren’t moving objects. </w:t>
+      </w:r>
+      <w:proofErr w:type="gramStart"/>
+      <w:r>
+        <w:t>E.g.</w:t>
+      </w:r>
+      <w:proofErr w:type="gramEnd"/>
+      <w:r>
+        <w:t xml:space="preserve"> footage of a solid color wall with no foreground objects, a clear sky, still water</w:t>
       </w:r>
       <w:r>
         <w:t xml:space="preserve"> with no reflection.</w:t>
@@ -1790,9 +1840,11 @@
         </w:rPr>
         <w:t xml:space="preserve"> </w:t>
       </w:r>
+      <w:proofErr w:type="gramStart"/>
       <w:r>
         <w:t>Transformation</w:t>
       </w:r>
+      <w:proofErr w:type="gramEnd"/>
       <w:r>
         <w:rPr>
           <w:spacing w:val="-3"/>
@@ -1985,8 +2037,23 @@
         </w:rPr>
         <w:t xml:space="preserve"> </w:t>
       </w:r>
-      <w:r>
-        <w:t>detectCirclesHT(im,</w:t>
+      <w:proofErr w:type="spellStart"/>
+      <w:proofErr w:type="gramStart"/>
+      <w:r>
+        <w:t>detectCirclesHT</w:t>
+      </w:r>
+      <w:proofErr w:type="spellEnd"/>
+      <w:r>
+        <w:t>(</w:t>
+      </w:r>
+      <w:proofErr w:type="spellStart"/>
+      <w:proofErr w:type="gramEnd"/>
+      <w:r>
+        <w:t>im</w:t>
+      </w:r>
+      <w:proofErr w:type="spellEnd"/>
+      <w:r>
+        <w:t>,</w:t>
       </w:r>
       <w:r>
         <w:rPr>
@@ -2029,8 +2096,23 @@
         </w:rPr>
         <w:t xml:space="preserve"> </w:t>
       </w:r>
-      <w:r>
-        <w:t>detectCirclesRANSAC(im,</w:t>
+      <w:proofErr w:type="spellStart"/>
+      <w:proofErr w:type="gramStart"/>
+      <w:r>
+        <w:t>detectCirclesRANSAC</w:t>
+      </w:r>
+      <w:proofErr w:type="spellEnd"/>
+      <w:r>
+        <w:t>(</w:t>
+      </w:r>
+      <w:proofErr w:type="spellStart"/>
+      <w:proofErr w:type="gramEnd"/>
+      <w:r>
+        <w:t>im</w:t>
+      </w:r>
+      <w:proofErr w:type="spellEnd"/>
+      <w:r>
+        <w:t>,</w:t>
       </w:r>
       <w:r>
         <w:rPr>
@@ -2059,7 +2141,16 @@
         <w:t xml:space="preserve"> </w:t>
       </w:r>
       <w:r>
-        <w:t>‘im‘</w:t>
+        <w:t>‘</w:t>
+      </w:r>
+      <w:proofErr w:type="spellStart"/>
+      <w:proofErr w:type="gramStart"/>
+      <w:r>
+        <w:t>im</w:t>
+      </w:r>
+      <w:proofErr w:type="spellEnd"/>
+      <w:r>
+        <w:t>‘</w:t>
       </w:r>
       <w:r>
         <w:rPr>
@@ -2070,6 +2161,7 @@
       <w:r>
         <w:t>is</w:t>
       </w:r>
+      <w:proofErr w:type="gramEnd"/>
       <w:r>
         <w:rPr>
           <w:spacing w:val="-6"/>
@@ -2230,8 +2322,15 @@
         <w:t xml:space="preserve"> </w:t>
       </w:r>
       <w:r>
-        <w:t>The output centers is an N x 2 matrix in which each row lists the x,y</w:t>
-      </w:r>
+        <w:t xml:space="preserve">The output centers is an N x 2 matrix in which each row lists the </w:t>
+      </w:r>
+      <w:proofErr w:type="spellStart"/>
+      <w:proofErr w:type="gramStart"/>
+      <w:r>
+        <w:t>x,y</w:t>
+      </w:r>
+      <w:proofErr w:type="spellEnd"/>
+      <w:proofErr w:type="gramEnd"/>
       <w:r>
         <w:rPr>
           <w:spacing w:val="1"/>
@@ -2615,10 +2714,105 @@
     </w:p>
     <w:p>
       <w:pPr>
+        <w:tabs>
+          <w:tab w:val="left" w:pos="599"/>
+        </w:tabs>
+        <w:spacing w:before="165"/>
+        <w:rPr>
+          <w:sz w:val="20"/>
+        </w:rPr>
+      </w:pPr>
+      <w:r>
+        <w:rPr>
+          <w:sz w:val="20"/>
+        </w:rPr>
+        <w:t>First, use a built in MATLAB function to get the edges of the original image. The edges will be stored in a binary matrix in which 1’s represent points belonging to an edge. Create a matrix of zeros to store votes for each point on the image. Pad this votes matrix with (radius – 1) pixels above, below, left, and right so that when giving votes, we don’t have to check for out of bounds errors.</w:t>
+      </w:r>
+    </w:p>
+    <w:p>
+      <w:pPr>
+        <w:tabs>
+          <w:tab w:val="left" w:pos="599"/>
+        </w:tabs>
+        <w:spacing w:before="165"/>
+        <w:rPr>
+          <w:sz w:val="20"/>
+        </w:rPr>
+      </w:pPr>
+      <w:r>
+        <w:rPr>
+          <w:sz w:val="20"/>
+        </w:rPr>
+        <w:t>Get the coordinates of every edge point and then iterate through them. For each edge point, use a helper function that uses the Pythagorean theorem to get the coordinates of all points that are of a given distance from a location. Use that helper function with the distance set to the given radius. Take the returned coordinates</w:t>
+      </w:r>
+      <w:r>
+        <w:rPr>
+          <w:sz w:val="20"/>
+        </w:rPr>
+        <w:t xml:space="preserve"> and add (radius – 1) to both their row and column values to get the corresponding coordinates in the padded votes matrix. Go to these coordinates </w:t>
+      </w:r>
+      <w:r>
+        <w:rPr>
+          <w:sz w:val="20"/>
+        </w:rPr>
+        <w:t xml:space="preserve">in the </w:t>
+      </w:r>
+      <w:r>
+        <w:rPr>
+          <w:sz w:val="20"/>
+        </w:rPr>
+        <w:t xml:space="preserve">padded votes </w:t>
+      </w:r>
+      <w:r>
+        <w:rPr>
+          <w:sz w:val="20"/>
+        </w:rPr>
+        <w:t xml:space="preserve">matrix </w:t>
+      </w:r>
+      <w:r>
+        <w:rPr>
+          <w:sz w:val="20"/>
+        </w:rPr>
+        <w:t>and give each of them a vote by incrementing their values by 1.</w:t>
+      </w:r>
+      <w:r>
+        <w:rPr>
+          <w:sz w:val="20"/>
+        </w:rPr>
+        <w:t xml:space="preserve"> </w:t>
+      </w:r>
+    </w:p>
+    <w:p>
+      <w:pPr>
+        <w:tabs>
+          <w:tab w:val="left" w:pos="599"/>
+        </w:tabs>
+        <w:spacing w:before="165"/>
+        <w:rPr>
+          <w:sz w:val="20"/>
+        </w:rPr>
+      </w:pPr>
+      <w:r>
+        <w:rPr>
+          <w:sz w:val="20"/>
+        </w:rPr>
+        <w:t>After iterating through all the edge points, determine the minimum number of votes for a point to be considered the center of a circle, and return the coordinates of all points in the padded votes matrix with a number of votes at or above the minimum (exclude the padding). Subtract (radius – 1) from the row and column values of each of the coordinates and return them.</w:t>
+      </w:r>
+    </w:p>
+    <w:p>
+      <w:pPr>
         <w:pStyle w:val="BodyText"/>
         <w:spacing w:before="160" w:line="252" w:lineRule="auto"/>
         <w:ind w:left="598" w:right="115"/>
         <w:jc w:val="both"/>
+        <w:sectPr>
+          <w:footerReference w:type="default" r:id="rId7"/>
+          <w:type w:val="continuous"/>
+          <w:pgSz w:w="12240" w:h="15840"/>
+          <w:pgMar w:top="1500" w:right="1320" w:bottom="980" w:left="1340" w:header="0" w:footer="792" w:gutter="0"/>
+          <w:pgNumType w:start="1"/>
+          <w:cols w:space="720"/>
+        </w:sectPr>
       </w:pPr>
       <w:r>
         <w:pict w14:anchorId="239ECDC0">
@@ -2655,7 +2849,15 @@
         </w:pict>
       </w:r>
       <w:r>
-        <w:t>(10 pts) Demonstrate the functions applied to the provided images ‘coins.jpg‘ and ‘planets.jpg‘ and</w:t>
+        <w:t>(10 pts) Demonstrate the functions applied to the provided images ‘</w:t>
+      </w:r>
+      <w:proofErr w:type="gramStart"/>
+      <w:r>
+        <w:t>coins.jpg‘ and</w:t>
+      </w:r>
+      <w:proofErr w:type="gramEnd"/>
+      <w:r>
+        <w:t xml:space="preserve"> ‘planets.jpg‘ and</w:t>
       </w:r>
       <w:r>
         <w:rPr>
@@ -2846,20 +3048,6 @@
       <w:r>
         <w:t>image.</w:t>
       </w:r>
-    </w:p>
-    <w:p>
-      <w:pPr>
-        <w:spacing w:line="252" w:lineRule="auto"/>
-        <w:jc w:val="both"/>
-        <w:sectPr>
-          <w:footerReference w:type="default" r:id="rId7"/>
-          <w:type w:val="continuous"/>
-          <w:pgSz w:w="12240" w:h="15840"/>
-          <w:pgMar w:top="1500" w:right="1320" w:bottom="980" w:left="1340" w:header="0" w:footer="792" w:gutter="0"/>
-          <w:pgNumType w:start="1"/>
-          <w:cols w:space="720"/>
-        </w:sectPr>
-      </w:pPr>
     </w:p>
     <w:p>
       <w:pPr>
@@ -3830,9 +4018,11 @@
         </w:rPr>
         <w:t xml:space="preserve"> </w:t>
       </w:r>
+      <w:proofErr w:type="spellStart"/>
       <w:r>
         <w:t>Matlab</w:t>
       </w:r>
+      <w:proofErr w:type="spellEnd"/>
       <w:r>
         <w:rPr>
           <w:spacing w:val="26"/>
@@ -3857,8 +4047,13 @@
         </w:rPr>
         <w:t xml:space="preserve"> </w:t>
       </w:r>
-      <w:r>
-        <w:t>on‘;</w:t>
+      <w:proofErr w:type="gramStart"/>
+      <w:r>
+        <w:t>on‘</w:t>
+      </w:r>
+      <w:proofErr w:type="gramEnd"/>
+      <w:r>
+        <w:t>;</w:t>
       </w:r>
       <w:r>
         <w:rPr>
@@ -3876,7 +4071,15 @@
         <w:t xml:space="preserve"> </w:t>
       </w:r>
       <w:r>
-        <w:t>‘fspecial‘,</w:t>
+        <w:t>‘</w:t>
+      </w:r>
+      <w:proofErr w:type="spellStart"/>
+      <w:r>
+        <w:t>fspecial</w:t>
+      </w:r>
+      <w:proofErr w:type="spellEnd"/>
+      <w:r>
+        <w:t>‘,</w:t>
       </w:r>
       <w:r>
         <w:rPr>
@@ -3948,7 +4151,15 @@
         <w:t xml:space="preserve"> </w:t>
       </w:r>
       <w:r>
-        <w:t>‘impixelinfo‘;</w:t>
+        <w:t>‘</w:t>
+      </w:r>
+      <w:proofErr w:type="spellStart"/>
+      <w:r>
+        <w:t>impixelinfo</w:t>
+      </w:r>
+      <w:proofErr w:type="spellEnd"/>
+      <w:r>
+        <w:t>‘;</w:t>
       </w:r>
       <w:r>
         <w:rPr>
@@ -3957,7 +4168,15 @@
         <w:t xml:space="preserve"> </w:t>
       </w:r>
       <w:r>
-        <w:t>‘viscircles‘</w:t>
+        <w:t>‘</w:t>
+      </w:r>
+      <w:proofErr w:type="spellStart"/>
+      <w:r>
+        <w:t>viscircles</w:t>
+      </w:r>
+      <w:proofErr w:type="spellEnd"/>
+      <w:r>
+        <w:t>‘</w:t>
       </w:r>
     </w:p>
     <w:p>
@@ -4300,7 +4519,20 @@
         </w:pict>
       </w:r>
       <w:r>
-        <w:t>(15 pts) Given an h x w x 3 matrix ‘Im‘, where h and w are the height and width of the image, apply</w:t>
+        <w:t>(15 pts) Given an h x w x 3 matrix ‘</w:t>
+      </w:r>
+      <w:proofErr w:type="spellStart"/>
+      <w:proofErr w:type="gramStart"/>
+      <w:r>
+        <w:t>Im</w:t>
+      </w:r>
+      <w:proofErr w:type="spellEnd"/>
+      <w:r>
+        <w:t>‘</w:t>
+      </w:r>
+      <w:proofErr w:type="gramEnd"/>
+      <w:r>
+        <w:t>, where h and w are the height and width of the image, apply</w:t>
       </w:r>
       <w:r>
         <w:rPr>
@@ -4318,7 +4550,20 @@
         <w:t xml:space="preserve"> </w:t>
       </w:r>
       <w:r>
-        <w:t xml:space="preserve">Return ‘labelIm‘, an </w:t>
+        <w:t>Return ‘</w:t>
+      </w:r>
+      <w:proofErr w:type="spellStart"/>
+      <w:proofErr w:type="gramStart"/>
+      <w:r>
+        <w:t>labelIm</w:t>
+      </w:r>
+      <w:proofErr w:type="spellEnd"/>
+      <w:r>
+        <w:t>‘</w:t>
+      </w:r>
+      <w:proofErr w:type="gramEnd"/>
+      <w:r>
+        <w:t xml:space="preserve">, an </w:t>
       </w:r>
       <w:r>
         <w:rPr>
@@ -4531,7 +4776,15 @@
         <w:t xml:space="preserve"> </w:t>
       </w:r>
       <w:r>
-        <w:t>[labelIm]</w:t>
+        <w:t>[</w:t>
+      </w:r>
+      <w:proofErr w:type="spellStart"/>
+      <w:r>
+        <w:t>labelIm</w:t>
+      </w:r>
+      <w:proofErr w:type="spellEnd"/>
+      <w:r>
+        <w:t>]</w:t>
       </w:r>
       <w:r>
         <w:rPr>
@@ -4548,8 +4801,23 @@
         </w:rPr>
         <w:t xml:space="preserve"> </w:t>
       </w:r>
-      <w:r>
-        <w:t>clusterPixels(Im,</w:t>
+      <w:proofErr w:type="spellStart"/>
+      <w:proofErr w:type="gramStart"/>
+      <w:r>
+        <w:t>clusterPixels</w:t>
+      </w:r>
+      <w:proofErr w:type="spellEnd"/>
+      <w:r>
+        <w:t>(</w:t>
+      </w:r>
+      <w:proofErr w:type="spellStart"/>
+      <w:proofErr w:type="gramEnd"/>
+      <w:r>
+        <w:t>Im</w:t>
+      </w:r>
+      <w:proofErr w:type="spellEnd"/>
+      <w:r>
+        <w:t>,</w:t>
       </w:r>
       <w:r>
         <w:rPr>
@@ -4680,7 +4948,29 @@
         <w:rPr>
           <w:sz w:val="20"/>
         </w:rPr>
-        <w:t>‘labelIm‘.</w:t>
+        <w:t>‘</w:t>
+      </w:r>
+      <w:proofErr w:type="spellStart"/>
+      <w:proofErr w:type="gramStart"/>
+      <w:r>
+        <w:rPr>
+          <w:sz w:val="20"/>
+        </w:rPr>
+        <w:t>labelIm</w:t>
+      </w:r>
+      <w:proofErr w:type="spellEnd"/>
+      <w:r>
+        <w:rPr>
+          <w:sz w:val="20"/>
+        </w:rPr>
+        <w:t>‘</w:t>
+      </w:r>
+      <w:proofErr w:type="gramEnd"/>
+      <w:r>
+        <w:rPr>
+          <w:sz w:val="20"/>
+        </w:rPr>
+        <w:t>.</w:t>
       </w:r>
     </w:p>
     <w:p>
@@ -4707,7 +4997,21 @@
         <w:rPr>
           <w:w w:val="95"/>
         </w:rPr>
-        <w:t>[boundaryIm]</w:t>
+        <w:t>[</w:t>
+      </w:r>
+      <w:proofErr w:type="spellStart"/>
+      <w:r>
+        <w:rPr>
+          <w:w w:val="95"/>
+        </w:rPr>
+        <w:t>boundaryIm</w:t>
+      </w:r>
+      <w:proofErr w:type="spellEnd"/>
+      <w:r>
+        <w:rPr>
+          <w:w w:val="95"/>
+        </w:rPr>
+        <w:t>]</w:t>
       </w:r>
       <w:r>
         <w:rPr>
@@ -4729,11 +5033,33 @@
         </w:rPr>
         <w:t xml:space="preserve"> </w:t>
       </w:r>
-      <w:r>
-        <w:rPr>
-          <w:w w:val="95"/>
-        </w:rPr>
-        <w:t>boundaryPixels(labelIm)</w:t>
+      <w:proofErr w:type="spellStart"/>
+      <w:r>
+        <w:rPr>
+          <w:w w:val="95"/>
+        </w:rPr>
+        <w:t>boundaryPixels</w:t>
+      </w:r>
+      <w:proofErr w:type="spellEnd"/>
+      <w:r>
+        <w:rPr>
+          <w:w w:val="95"/>
+        </w:rPr>
+        <w:t>(</w:t>
+      </w:r>
+      <w:proofErr w:type="spellStart"/>
+      <w:r>
+        <w:rPr>
+          <w:w w:val="95"/>
+        </w:rPr>
+        <w:t>labelIm</w:t>
+      </w:r>
+      <w:proofErr w:type="spellEnd"/>
+      <w:r>
+        <w:rPr>
+          <w:w w:val="95"/>
+        </w:rPr>
+        <w:t>)</w:t>
       </w:r>
     </w:p>
     <w:p>
@@ -4783,7 +5109,15 @@
         </w:pict>
       </w:r>
       <w:r>
-        <w:t>(5 pts) Please test both functions on the provided images ‘gumballs.jpg‘, ‘snake.jpg‘, and ‘twins.jpg‘</w:t>
+        <w:t>(5 pts) Please test both functions on the provided images ‘</w:t>
+      </w:r>
+      <w:proofErr w:type="gramStart"/>
+      <w:r>
+        <w:t>gumballs.jpg‘</w:t>
+      </w:r>
+      <w:proofErr w:type="gramEnd"/>
+      <w:r>
+        <w:t>, ‘snake.jpg‘, and ‘twins.jpg‘</w:t>
       </w:r>
       <w:r>
         <w:rPr>

</xml_diff>

<commit_message>
Templates for more functions
</commit_message>
<xml_diff>
--- a/WriteUp.docx
+++ b/WriteUp.docx
@@ -988,49 +988,7 @@
         <w:rPr>
           <w:sz w:val="20"/>
         </w:rPr>
-        <w:t xml:space="preserve">The results of the </w:t>
-      </w:r>
-      <w:proofErr w:type="spellStart"/>
-      <w:r>
-        <w:rPr>
-          <w:sz w:val="20"/>
-        </w:rPr>
-        <w:t>matlab</w:t>
-      </w:r>
-      <w:proofErr w:type="spellEnd"/>
-      <w:r>
-        <w:rPr>
-          <w:sz w:val="20"/>
-        </w:rPr>
-        <w:t xml:space="preserve"> functions </w:t>
-      </w:r>
-      <w:proofErr w:type="spellStart"/>
-      <w:r>
-        <w:rPr>
-          <w:sz w:val="20"/>
-        </w:rPr>
-        <w:t>imopen</w:t>
-      </w:r>
-      <w:proofErr w:type="spellEnd"/>
-      <w:r>
-        <w:rPr>
-          <w:sz w:val="20"/>
-        </w:rPr>
-        <w:t xml:space="preserve"> (erosion then dilation) and </w:t>
-      </w:r>
-      <w:proofErr w:type="spellStart"/>
-      <w:r>
-        <w:rPr>
-          <w:sz w:val="20"/>
-        </w:rPr>
-        <w:t>imclose</w:t>
-      </w:r>
-      <w:proofErr w:type="spellEnd"/>
-      <w:r>
-        <w:rPr>
-          <w:sz w:val="20"/>
-        </w:rPr>
-        <w:t xml:space="preserve"> (dilation then erosion) are different. The order matters because of the way that the first morphological operation alters the edges of the objects in the images. When erosion is performed first, small objects are removed while large objects are only made thinner, and then the dilation returns the thinned objects to normal but can’t recreate the objects that no longer exist. When dilation is performed first, small gaps/holes are shrunk or completely filled in, and then the erosion thins the object and expands the holes that still exist—it can’t recreate the holes that no longer exist.</w:t>
+        <w:t>The results of the matlab functions imopen (erosion then dilation) and imclose (dilation then erosion) are different. The order matters because of the way that the first morphological operation alters the edges of the objects in the images. When erosion is performed first, small objects are removed while large objects are only made thinner, and then the dilation returns the thinned objects to normal but can’t recreate the objects that no longer exist. When dilation is performed first, small gaps/holes are shrunk or completely filled in, and then the erosion thins the object and expands the holes that still exist—it can’t recreate the holes that no longer exist.</w:t>
       </w:r>
     </w:p>
     <w:p>
@@ -1492,15 +1450,7 @@
         <w:pStyle w:val="BodyText"/>
       </w:pPr>
       <w:r>
-        <w:t xml:space="preserve">Optical flow is not well defined in cases where there aren’t moving objects. </w:t>
-      </w:r>
-      <w:proofErr w:type="gramStart"/>
-      <w:r>
-        <w:t>E.g.</w:t>
-      </w:r>
-      <w:proofErr w:type="gramEnd"/>
-      <w:r>
-        <w:t xml:space="preserve"> footage of a solid color wall with no foreground objects, a clear sky, still water</w:t>
+        <w:t>Optical flow is not well defined in cases where there aren’t moving objects. E.g. footage of a solid color wall with no foreground objects, a clear sky, still water</w:t>
       </w:r>
       <w:r>
         <w:t xml:space="preserve"> with no reflection.</w:t>
@@ -1677,13 +1627,10 @@
         <w:pStyle w:val="BodyText"/>
       </w:pPr>
       <w:r>
-        <w:t>RANSAC detects outliers and excludes them from the calculations involved in predicting</w:t>
-      </w:r>
-      <w:r>
-        <w:t xml:space="preserve"> shapes/lines, while Hough Transform includes every datapoint.</w:t>
-      </w:r>
-      <w:r>
-        <w:t xml:space="preserve"> This means that RANSAC will do a better job at picking up circles with imperfections or that have points that are obscured.</w:t>
+        <w:t>RANSAC vs Hough Transform generally manifests in a space/time complexity trade-off. RANSAC doesn’t require an accumulation array, so it can be more space efficient</w:t>
+      </w:r>
+      <w:r>
+        <w:t>. Also, RANSAC only needs to iterate through each data point once per fitting attempt, whereas Hough Transform needs to iterate through a set number of possibilities to give votes to for every data point. This means that in cases where the fit is more obvious, RANSAC could have a better runtime because it won’t need many attempts. Where fits are less obvious however, more attempts will be necessary and will result in a worse runtime and possibly less accuracy than Hough Transform.</w:t>
       </w:r>
     </w:p>
     <w:p>
@@ -1840,11 +1787,9 @@
         </w:rPr>
         <w:t xml:space="preserve"> </w:t>
       </w:r>
-      <w:proofErr w:type="gramStart"/>
       <w:r>
         <w:t>Transformation</w:t>
       </w:r>
-      <w:proofErr w:type="gramEnd"/>
       <w:r>
         <w:rPr>
           <w:spacing w:val="-3"/>
@@ -1938,6 +1883,7 @@
         <w:rPr>
           <w:spacing w:val="-1"/>
         </w:rPr>
+        <w:lastRenderedPageBreak/>
         <w:t>Include</w:t>
       </w:r>
       <w:r>
@@ -2037,23 +1983,8 @@
         </w:rPr>
         <w:t xml:space="preserve"> </w:t>
       </w:r>
-      <w:proofErr w:type="spellStart"/>
-      <w:proofErr w:type="gramStart"/>
-      <w:r>
-        <w:t>detectCirclesHT</w:t>
-      </w:r>
-      <w:proofErr w:type="spellEnd"/>
-      <w:r>
-        <w:t>(</w:t>
-      </w:r>
-      <w:proofErr w:type="spellStart"/>
-      <w:proofErr w:type="gramEnd"/>
-      <w:r>
-        <w:t>im</w:t>
-      </w:r>
-      <w:proofErr w:type="spellEnd"/>
-      <w:r>
-        <w:t>,</w:t>
+      <w:r>
+        <w:t>detectCirclesHT(im,</w:t>
       </w:r>
       <w:r>
         <w:rPr>
@@ -2078,7 +2009,6 @@
         <w:jc w:val="both"/>
       </w:pPr>
       <w:r>
-        <w:lastRenderedPageBreak/>
         <w:t>[centers]</w:t>
       </w:r>
       <w:r>
@@ -2096,23 +2026,8 @@
         </w:rPr>
         <w:t xml:space="preserve"> </w:t>
       </w:r>
-      <w:proofErr w:type="spellStart"/>
-      <w:proofErr w:type="gramStart"/>
-      <w:r>
-        <w:t>detectCirclesRANSAC</w:t>
-      </w:r>
-      <w:proofErr w:type="spellEnd"/>
-      <w:r>
-        <w:t>(</w:t>
-      </w:r>
-      <w:proofErr w:type="spellStart"/>
-      <w:proofErr w:type="gramEnd"/>
-      <w:r>
-        <w:t>im</w:t>
-      </w:r>
-      <w:proofErr w:type="spellEnd"/>
-      <w:r>
-        <w:t>,</w:t>
+      <w:r>
+        <w:t>detectCirclesRANSAC(im,</w:t>
       </w:r>
       <w:r>
         <w:rPr>
@@ -2141,16 +2056,7 @@
         <w:t xml:space="preserve"> </w:t>
       </w:r>
       <w:r>
-        <w:t>‘</w:t>
-      </w:r>
-      <w:proofErr w:type="spellStart"/>
-      <w:proofErr w:type="gramStart"/>
-      <w:r>
-        <w:t>im</w:t>
-      </w:r>
-      <w:proofErr w:type="spellEnd"/>
-      <w:r>
-        <w:t>‘</w:t>
+        <w:t>‘im‘</w:t>
       </w:r>
       <w:r>
         <w:rPr>
@@ -2161,7 +2067,6 @@
       <w:r>
         <w:t>is</w:t>
       </w:r>
-      <w:proofErr w:type="gramEnd"/>
       <w:r>
         <w:rPr>
           <w:spacing w:val="-6"/>
@@ -2322,15 +2227,8 @@
         <w:t xml:space="preserve"> </w:t>
       </w:r>
       <w:r>
-        <w:t xml:space="preserve">The output centers is an N x 2 matrix in which each row lists the </w:t>
-      </w:r>
-      <w:proofErr w:type="spellStart"/>
-      <w:proofErr w:type="gramStart"/>
-      <w:r>
-        <w:t>x,y</w:t>
-      </w:r>
-      <w:proofErr w:type="spellEnd"/>
-      <w:proofErr w:type="gramEnd"/>
+        <w:t>The output centers is an N x 2 matrix in which each row lists the x,y</w:t>
+      </w:r>
       <w:r>
         <w:rPr>
           <w:spacing w:val="1"/>
@@ -2861,15 +2759,7 @@
         </w:pict>
       </w:r>
       <w:r>
-        <w:t>(10 pts) Demonstrate the functions applied to the provided images ‘</w:t>
-      </w:r>
-      <w:proofErr w:type="gramStart"/>
-      <w:r>
-        <w:t>coins.jpg‘ and</w:t>
-      </w:r>
-      <w:proofErr w:type="gramEnd"/>
-      <w:r>
-        <w:t xml:space="preserve"> ‘planets.jpg‘ and</w:t>
+        <w:t>(10 pts) Demonstrate the functions applied to the provided images ‘coins.jpg‘ and ‘planets.jpg‘ and</w:t>
       </w:r>
       <w:r>
         <w:rPr>
@@ -3333,15 +3223,7 @@
         <w:t>80</w:t>
       </w:r>
       <w:r>
-        <w:t xml:space="preserve">% of that maximum. All points that have an </w:t>
-      </w:r>
-      <w:proofErr w:type="gramStart"/>
-      <w:r>
-        <w:t>amount</w:t>
-      </w:r>
-      <w:proofErr w:type="gramEnd"/>
-      <w:r>
-        <w:t xml:space="preserve"> of votes greater than or equal to that threshold are considered to be the center of a circle.</w:t>
+        <w:t>% of that maximum. All points that have an amount of votes greater than or equal to that threshold are considered to be the center of a circle.</w:t>
       </w:r>
     </w:p>
     <w:p>
@@ -3482,6 +3364,267 @@
           <w:sz w:val="20"/>
         </w:rPr>
         <w:t>fitting.</w:t>
+      </w:r>
+    </w:p>
+    <w:p>
+      <w:pPr>
+        <w:tabs>
+          <w:tab w:val="left" w:pos="599"/>
+        </w:tabs>
+        <w:spacing w:before="142"/>
+        <w:rPr>
+          <w:sz w:val="20"/>
+        </w:rPr>
+      </w:pPr>
+      <w:r>
+        <w:rPr>
+          <w:sz w:val="20"/>
+        </w:rPr>
+        <w:t xml:space="preserve">Get all edge points in the image. </w:t>
+      </w:r>
+      <w:r>
+        <w:rPr>
+          <w:sz w:val="20"/>
+        </w:rPr>
+        <w:t>Record the number of edge points.</w:t>
+      </w:r>
+    </w:p>
+    <w:p>
+      <w:pPr>
+        <w:tabs>
+          <w:tab w:val="left" w:pos="599"/>
+        </w:tabs>
+        <w:spacing w:before="142"/>
+        <w:rPr>
+          <w:sz w:val="20"/>
+        </w:rPr>
+      </w:pPr>
+      <w:r>
+        <w:rPr>
+          <w:sz w:val="20"/>
+        </w:rPr>
+        <w:t>Get an outer bounding radius by multiplying the given radius by 1.05. Get an inner bound by multiply</w:t>
+      </w:r>
+      <w:r>
+        <w:rPr>
+          <w:sz w:val="20"/>
+        </w:rPr>
+        <w:t>ing</w:t>
+      </w:r>
+      <w:r>
+        <w:rPr>
+          <w:sz w:val="20"/>
+        </w:rPr>
+        <w:t xml:space="preserve"> the given radius by .95.</w:t>
+      </w:r>
+    </w:p>
+    <w:p>
+      <w:pPr>
+        <w:tabs>
+          <w:tab w:val="left" w:pos="599"/>
+        </w:tabs>
+        <w:spacing w:before="142"/>
+        <w:rPr>
+          <w:sz w:val="20"/>
+        </w:rPr>
+      </w:pPr>
+      <w:r>
+        <w:rPr>
+          <w:sz w:val="20"/>
+        </w:rPr>
+        <w:t>Calculate the circumference of a circle with the given radius and multiply it by .95. This is our threshold number of</w:t>
+      </w:r>
+      <w:r>
+        <w:rPr>
+          <w:sz w:val="20"/>
+        </w:rPr>
+        <w:t xml:space="preserve"> inliers.</w:t>
+      </w:r>
+    </w:p>
+    <w:p>
+      <w:pPr>
+        <w:tabs>
+          <w:tab w:val="left" w:pos="599"/>
+        </w:tabs>
+        <w:spacing w:before="142"/>
+        <w:rPr>
+          <w:sz w:val="20"/>
+        </w:rPr>
+      </w:pPr>
+      <w:r>
+        <w:rPr>
+          <w:sz w:val="20"/>
+        </w:rPr>
+        <w:t>Set a successive failure limit of your choosing.</w:t>
+      </w:r>
+    </w:p>
+    <w:p>
+      <w:pPr>
+        <w:tabs>
+          <w:tab w:val="left" w:pos="599"/>
+        </w:tabs>
+        <w:spacing w:before="142"/>
+        <w:rPr>
+          <w:sz w:val="20"/>
+        </w:rPr>
+      </w:pPr>
+      <w:r>
+        <w:rPr>
+          <w:sz w:val="20"/>
+        </w:rPr>
+        <w:t xml:space="preserve">Randomly select a pixel in the image. Iterate through each edge point, calculating its distance from the selected pixel. If its distance is between the inner and outer bounding radii, increment that pixel’s inliers by </w:t>
+      </w:r>
+      <w:r>
+        <w:rPr>
+          <w:sz w:val="20"/>
+        </w:rPr>
+        <w:t>1 and store the edge</w:t>
+      </w:r>
+      <w:r>
+        <w:rPr>
+          <w:sz w:val="20"/>
+        </w:rPr>
+        <w:t xml:space="preserve"> </w:t>
+      </w:r>
+      <w:r>
+        <w:rPr>
+          <w:sz w:val="20"/>
+        </w:rPr>
+        <w:t>point in an “inliers” array for that pixel.</w:t>
+      </w:r>
+      <w:r>
+        <w:rPr>
+          <w:sz w:val="20"/>
+        </w:rPr>
+        <w:t xml:space="preserve"> This is our current best fit. Find the inliers for another randomly selected pixel. If it has more inliers than the current best fit, the new pixel and its inliers becomes the new best fit.</w:t>
+      </w:r>
+      <w:r>
+        <w:rPr>
+          <w:sz w:val="20"/>
+        </w:rPr>
+        <w:t xml:space="preserve"> If it doesn’t, ignore the new fit and increment successive failures.</w:t>
+      </w:r>
+    </w:p>
+    <w:p>
+      <w:pPr>
+        <w:tabs>
+          <w:tab w:val="left" w:pos="599"/>
+        </w:tabs>
+        <w:spacing w:before="142"/>
+        <w:rPr>
+          <w:sz w:val="20"/>
+        </w:rPr>
+      </w:pPr>
+      <w:r>
+        <w:rPr>
+          <w:sz w:val="20"/>
+        </w:rPr>
+        <w:t xml:space="preserve">Repeat this process until </w:t>
+      </w:r>
+      <w:r>
+        <w:rPr>
+          <w:sz w:val="20"/>
+        </w:rPr>
+        <w:t xml:space="preserve">the </w:t>
+      </w:r>
+      <w:r>
+        <w:rPr>
+          <w:sz w:val="20"/>
+        </w:rPr>
+        <w:t>successive failure</w:t>
+      </w:r>
+      <w:r>
+        <w:rPr>
+          <w:sz w:val="20"/>
+        </w:rPr>
+        <w:t xml:space="preserve"> limit is reached. If the current best fit model’s inlier count exceeds the threshold inliers,</w:t>
+      </w:r>
+      <w:r>
+        <w:rPr>
+          <w:sz w:val="20"/>
+        </w:rPr>
+        <w:t xml:space="preserve"> the best fit is </w:t>
+      </w:r>
+      <w:r>
+        <w:rPr>
+          <w:sz w:val="20"/>
+        </w:rPr>
+        <w:t xml:space="preserve">determined to be a circle and </w:t>
+      </w:r>
+      <w:r>
+        <w:rPr>
+          <w:sz w:val="20"/>
+        </w:rPr>
+        <w:t>its inliers</w:t>
+      </w:r>
+      <w:r>
+        <w:rPr>
+          <w:sz w:val="20"/>
+        </w:rPr>
+        <w:t xml:space="preserve"> are</w:t>
+      </w:r>
+      <w:r>
+        <w:rPr>
+          <w:sz w:val="20"/>
+        </w:rPr>
+        <w:t xml:space="preserve"> </w:t>
+      </w:r>
+      <w:r>
+        <w:rPr>
+          <w:sz w:val="20"/>
+        </w:rPr>
+        <w:t xml:space="preserve">stored and </w:t>
+      </w:r>
+      <w:r>
+        <w:rPr>
+          <w:sz w:val="20"/>
+        </w:rPr>
+        <w:t>removed from the total set of edgepoints.</w:t>
+      </w:r>
+    </w:p>
+    <w:p>
+      <w:pPr>
+        <w:tabs>
+          <w:tab w:val="left" w:pos="599"/>
+        </w:tabs>
+        <w:spacing w:before="142"/>
+        <w:rPr>
+          <w:sz w:val="20"/>
+        </w:rPr>
+      </w:pPr>
+      <w:r>
+        <w:rPr>
+          <w:sz w:val="20"/>
+        </w:rPr>
+        <w:t>If the successive failure limit is reached and the current best fit model does not have an inlier count exceeding the threshold, we have found all circles. End the program.</w:t>
+      </w:r>
+    </w:p>
+    <w:p>
+      <w:pPr>
+        <w:tabs>
+          <w:tab w:val="left" w:pos="599"/>
+        </w:tabs>
+        <w:spacing w:before="142"/>
+        <w:rPr>
+          <w:sz w:val="20"/>
+        </w:rPr>
+      </w:pPr>
+    </w:p>
+    <w:p>
+      <w:pPr>
+        <w:tabs>
+          <w:tab w:val="left" w:pos="599"/>
+        </w:tabs>
+        <w:spacing w:before="142"/>
+        <w:rPr>
+          <w:sz w:val="20"/>
+        </w:rPr>
+      </w:pPr>
+      <w:r>
+        <w:rPr>
+          <w:sz w:val="20"/>
+        </w:rPr>
+        <w:t>After a set number of attempts, pick the attempts with the highest inlier/outlier ratio.</w:t>
       </w:r>
     </w:p>
     <w:p>
@@ -4055,11 +4198,9 @@
         </w:rPr>
         <w:t xml:space="preserve"> </w:t>
       </w:r>
-      <w:proofErr w:type="spellStart"/>
       <w:r>
         <w:t>Matlab</w:t>
       </w:r>
-      <w:proofErr w:type="spellEnd"/>
       <w:r>
         <w:rPr>
           <w:spacing w:val="26"/>
@@ -4084,13 +4225,8 @@
         </w:rPr>
         <w:t xml:space="preserve"> </w:t>
       </w:r>
-      <w:proofErr w:type="gramStart"/>
-      <w:r>
-        <w:t>on‘</w:t>
-      </w:r>
-      <w:proofErr w:type="gramEnd"/>
-      <w:r>
-        <w:t>;</w:t>
+      <w:r>
+        <w:t>on‘;</w:t>
       </w:r>
       <w:r>
         <w:rPr>
@@ -4108,15 +4244,7 @@
         <w:t xml:space="preserve"> </w:t>
       </w:r>
       <w:r>
-        <w:t>‘</w:t>
-      </w:r>
-      <w:proofErr w:type="spellStart"/>
-      <w:r>
-        <w:t>fspecial</w:t>
-      </w:r>
-      <w:proofErr w:type="spellEnd"/>
-      <w:r>
-        <w:t>‘,</w:t>
+        <w:t>‘fspecial‘,</w:t>
       </w:r>
       <w:r>
         <w:rPr>
@@ -4188,15 +4316,7 @@
         <w:t xml:space="preserve"> </w:t>
       </w:r>
       <w:r>
-        <w:t>‘</w:t>
-      </w:r>
-      <w:proofErr w:type="spellStart"/>
-      <w:r>
-        <w:t>impixelinfo</w:t>
-      </w:r>
-      <w:proofErr w:type="spellEnd"/>
-      <w:r>
-        <w:t>‘;</w:t>
+        <w:t>‘impixelinfo‘;</w:t>
       </w:r>
       <w:r>
         <w:rPr>
@@ -4205,15 +4325,7 @@
         <w:t xml:space="preserve"> </w:t>
       </w:r>
       <w:r>
-        <w:t>‘</w:t>
-      </w:r>
-      <w:proofErr w:type="spellStart"/>
-      <w:r>
-        <w:t>viscircles</w:t>
-      </w:r>
-      <w:proofErr w:type="spellEnd"/>
-      <w:r>
-        <w:t>‘</w:t>
+        <w:t>‘viscircles‘</w:t>
       </w:r>
     </w:p>
     <w:p>
@@ -4556,20 +4668,7 @@
         </w:pict>
       </w:r>
       <w:r>
-        <w:t>(15 pts) Given an h x w x 3 matrix ‘</w:t>
-      </w:r>
-      <w:proofErr w:type="spellStart"/>
-      <w:proofErr w:type="gramStart"/>
-      <w:r>
-        <w:t>Im</w:t>
-      </w:r>
-      <w:proofErr w:type="spellEnd"/>
-      <w:r>
-        <w:t>‘</w:t>
-      </w:r>
-      <w:proofErr w:type="gramEnd"/>
-      <w:r>
-        <w:t>, where h and w are the height and width of the image, apply</w:t>
+        <w:t>(15 pts) Given an h x w x 3 matrix ‘Im‘, where h and w are the height and width of the image, apply</w:t>
       </w:r>
       <w:r>
         <w:rPr>
@@ -4587,20 +4686,7 @@
         <w:t xml:space="preserve"> </w:t>
       </w:r>
       <w:r>
-        <w:t>Return ‘</w:t>
-      </w:r>
-      <w:proofErr w:type="spellStart"/>
-      <w:proofErr w:type="gramStart"/>
-      <w:r>
-        <w:t>labelIm</w:t>
-      </w:r>
-      <w:proofErr w:type="spellEnd"/>
-      <w:r>
-        <w:t>‘</w:t>
-      </w:r>
-      <w:proofErr w:type="gramEnd"/>
-      <w:r>
-        <w:t xml:space="preserve">, an </w:t>
+        <w:t xml:space="preserve">Return ‘labelIm‘, an </w:t>
       </w:r>
       <w:r>
         <w:rPr>
@@ -4813,15 +4899,7 @@
         <w:t xml:space="preserve"> </w:t>
       </w:r>
       <w:r>
-        <w:t>[</w:t>
-      </w:r>
-      <w:proofErr w:type="spellStart"/>
-      <w:r>
-        <w:t>labelIm</w:t>
-      </w:r>
-      <w:proofErr w:type="spellEnd"/>
-      <w:r>
-        <w:t>]</w:t>
+        <w:t>[labelIm]</w:t>
       </w:r>
       <w:r>
         <w:rPr>
@@ -4838,23 +4916,8 @@
         </w:rPr>
         <w:t xml:space="preserve"> </w:t>
       </w:r>
-      <w:proofErr w:type="spellStart"/>
-      <w:proofErr w:type="gramStart"/>
-      <w:r>
-        <w:t>clusterPixels</w:t>
-      </w:r>
-      <w:proofErr w:type="spellEnd"/>
-      <w:r>
-        <w:t>(</w:t>
-      </w:r>
-      <w:proofErr w:type="spellStart"/>
-      <w:proofErr w:type="gramEnd"/>
-      <w:r>
-        <w:t>Im</w:t>
-      </w:r>
-      <w:proofErr w:type="spellEnd"/>
-      <w:r>
-        <w:t>,</w:t>
+      <w:r>
+        <w:t>clusterPixels(Im,</w:t>
       </w:r>
       <w:r>
         <w:rPr>
@@ -4985,29 +5048,7 @@
         <w:rPr>
           <w:sz w:val="20"/>
         </w:rPr>
-        <w:t>‘</w:t>
-      </w:r>
-      <w:proofErr w:type="spellStart"/>
-      <w:proofErr w:type="gramStart"/>
-      <w:r>
-        <w:rPr>
-          <w:sz w:val="20"/>
-        </w:rPr>
-        <w:t>labelIm</w:t>
-      </w:r>
-      <w:proofErr w:type="spellEnd"/>
-      <w:r>
-        <w:rPr>
-          <w:sz w:val="20"/>
-        </w:rPr>
-        <w:t>‘</w:t>
-      </w:r>
-      <w:proofErr w:type="gramEnd"/>
-      <w:r>
-        <w:rPr>
-          <w:sz w:val="20"/>
-        </w:rPr>
-        <w:t>.</w:t>
+        <w:t>‘labelIm‘.</w:t>
       </w:r>
     </w:p>
     <w:p>
@@ -5021,6 +5062,7 @@
         <w:rPr>
           <w:w w:val="95"/>
         </w:rPr>
+        <w:lastRenderedPageBreak/>
         <w:t>function</w:t>
       </w:r>
       <w:r>
@@ -5034,21 +5076,7 @@
         <w:rPr>
           <w:w w:val="95"/>
         </w:rPr>
-        <w:t>[</w:t>
-      </w:r>
-      <w:proofErr w:type="spellStart"/>
-      <w:r>
-        <w:rPr>
-          <w:w w:val="95"/>
-        </w:rPr>
-        <w:t>boundaryIm</w:t>
-      </w:r>
-      <w:proofErr w:type="spellEnd"/>
-      <w:r>
-        <w:rPr>
-          <w:w w:val="95"/>
-        </w:rPr>
-        <w:t>]</w:t>
+        <w:t>[boundaryIm]</w:t>
       </w:r>
       <w:r>
         <w:rPr>
@@ -5070,33 +5098,11 @@
         </w:rPr>
         <w:t xml:space="preserve"> </w:t>
       </w:r>
-      <w:proofErr w:type="spellStart"/>
-      <w:r>
-        <w:rPr>
-          <w:w w:val="95"/>
-        </w:rPr>
-        <w:t>boundaryPixels</w:t>
-      </w:r>
-      <w:proofErr w:type="spellEnd"/>
-      <w:r>
-        <w:rPr>
-          <w:w w:val="95"/>
-        </w:rPr>
-        <w:t>(</w:t>
-      </w:r>
-      <w:proofErr w:type="spellStart"/>
-      <w:r>
-        <w:rPr>
-          <w:w w:val="95"/>
-        </w:rPr>
-        <w:t>labelIm</w:t>
-      </w:r>
-      <w:proofErr w:type="spellEnd"/>
-      <w:r>
-        <w:rPr>
-          <w:w w:val="95"/>
-        </w:rPr>
-        <w:t>)</w:t>
+      <w:r>
+        <w:rPr>
+          <w:w w:val="95"/>
+        </w:rPr>
+        <w:t>boundaryPixels(labelIm)</w:t>
       </w:r>
     </w:p>
     <w:p>
@@ -5146,15 +5152,7 @@
         </w:pict>
       </w:r>
       <w:r>
-        <w:t>(5 pts) Please test both functions on the provided images ‘</w:t>
-      </w:r>
-      <w:proofErr w:type="gramStart"/>
-      <w:r>
-        <w:t>gumballs.jpg‘</w:t>
-      </w:r>
-      <w:proofErr w:type="gramEnd"/>
-      <w:r>
-        <w:t>, ‘snake.jpg‘, and ‘twins.jpg‘</w:t>
+        <w:t>(5 pts) Please test both functions on the provided images ‘gumballs.jpg‘, ‘snake.jpg‘, and ‘twins.jpg‘</w:t>
       </w:r>
       <w:r>
         <w:rPr>

</xml_diff>

<commit_message>
Done with RANSAC implementation and writeup. Done with HT implementation and writeup besides bin size change. K-means clustering implementation and writeup are all that is left.
</commit_message>
<xml_diff>
--- a/WriteUp.docx
+++ b/WriteUp.docx
@@ -2865,14 +2865,6 @@
         <w:spacing w:before="160" w:line="252" w:lineRule="auto"/>
         <w:ind w:left="598" w:right="115"/>
         <w:jc w:val="both"/>
-        <w:sectPr>
-          <w:footerReference w:type="default" r:id="rId7"/>
-          <w:type w:val="continuous"/>
-          <w:pgSz w:w="12240" w:h="15840"/>
-          <w:pgMar w:top="1500" w:right="1320" w:bottom="980" w:left="1340" w:header="0" w:footer="792" w:gutter="0"/>
-          <w:pgNumType w:start="1"/>
-          <w:cols w:space="720"/>
-        </w:sectPr>
       </w:pPr>
       <w:r>
         <w:pict w14:anchorId="239ECDC0">
@@ -3108,6 +3100,381 @@
       <w:r>
         <w:t>image.</w:t>
       </w:r>
+      <w:r>
+        <w:rPr>
+          <w:noProof/>
+        </w:rPr>
+        <w:lastRenderedPageBreak/>
+        <w:drawing>
+          <wp:inline distT="0" distB="0" distL="0" distR="0" wp14:anchorId="1C031F50" wp14:editId="1614309B">
+            <wp:extent cx="6083300" cy="3938270"/>
+            <wp:effectExtent l="0" t="0" r="0" b="5080"/>
+            <wp:docPr id="1" name="Picture 1" descr="A picture containing background pattern&#10;&#10;Description automatically generated"/>
+            <wp:cNvGraphicFramePr>
+              <a:graphicFrameLocks xmlns:a="http://schemas.openxmlformats.org/drawingml/2006/main" noChangeAspect="1"/>
+            </wp:cNvGraphicFramePr>
+            <a:graphic xmlns:a="http://schemas.openxmlformats.org/drawingml/2006/main">
+              <a:graphicData uri="http://schemas.openxmlformats.org/drawingml/2006/picture">
+                <pic:pic xmlns:pic="http://schemas.openxmlformats.org/drawingml/2006/picture">
+                  <pic:nvPicPr>
+                    <pic:cNvPr id="1" name="Picture 1" descr="A picture containing background pattern&#10;&#10;Description automatically generated"/>
+                    <pic:cNvPicPr/>
+                  </pic:nvPicPr>
+                  <pic:blipFill>
+                    <a:blip r:embed="rId7">
+                      <a:extLst>
+                        <a:ext uri="{28A0092B-C50C-407E-A947-70E740481C1C}">
+                          <a14:useLocalDpi xmlns:a14="http://schemas.microsoft.com/office/drawing/2010/main" val="0"/>
+                        </a:ext>
+                      </a:extLst>
+                    </a:blip>
+                    <a:stretch>
+                      <a:fillRect/>
+                    </a:stretch>
+                  </pic:blipFill>
+                  <pic:spPr>
+                    <a:xfrm>
+                      <a:off x="0" y="0"/>
+                      <a:ext cx="6083300" cy="3938270"/>
+                    </a:xfrm>
+                    <a:prstGeom prst="rect">
+                      <a:avLst/>
+                    </a:prstGeom>
+                  </pic:spPr>
+                </pic:pic>
+              </a:graphicData>
+            </a:graphic>
+          </wp:inline>
+        </w:drawing>
+      </w:r>
+      <w:r>
+        <w:rPr>
+          <w:noProof/>
+        </w:rPr>
+        <w:drawing>
+          <wp:inline distT="0" distB="0" distL="0" distR="0" wp14:anchorId="7F42BB14" wp14:editId="405B069D">
+            <wp:extent cx="6083300" cy="3938270"/>
+            <wp:effectExtent l="0" t="0" r="0" b="5080"/>
+            <wp:docPr id="2" name="Picture 2" descr="Background pattern&#10;&#10;Description automatically generated with medium confidence"/>
+            <wp:cNvGraphicFramePr>
+              <a:graphicFrameLocks xmlns:a="http://schemas.openxmlformats.org/drawingml/2006/main" noChangeAspect="1"/>
+            </wp:cNvGraphicFramePr>
+            <a:graphic xmlns:a="http://schemas.openxmlformats.org/drawingml/2006/main">
+              <a:graphicData uri="http://schemas.openxmlformats.org/drawingml/2006/picture">
+                <pic:pic xmlns:pic="http://schemas.openxmlformats.org/drawingml/2006/picture">
+                  <pic:nvPicPr>
+                    <pic:cNvPr id="2" name="Picture 2" descr="Background pattern&#10;&#10;Description automatically generated with medium confidence"/>
+                    <pic:cNvPicPr/>
+                  </pic:nvPicPr>
+                  <pic:blipFill>
+                    <a:blip r:embed="rId8">
+                      <a:extLst>
+                        <a:ext uri="{28A0092B-C50C-407E-A947-70E740481C1C}">
+                          <a14:useLocalDpi xmlns:a14="http://schemas.microsoft.com/office/drawing/2010/main" val="0"/>
+                        </a:ext>
+                      </a:extLst>
+                    </a:blip>
+                    <a:stretch>
+                      <a:fillRect/>
+                    </a:stretch>
+                  </pic:blipFill>
+                  <pic:spPr>
+                    <a:xfrm>
+                      <a:off x="0" y="0"/>
+                      <a:ext cx="6083300" cy="3938270"/>
+                    </a:xfrm>
+                    <a:prstGeom prst="rect">
+                      <a:avLst/>
+                    </a:prstGeom>
+                  </pic:spPr>
+                </pic:pic>
+              </a:graphicData>
+            </a:graphic>
+          </wp:inline>
+        </w:drawing>
+      </w:r>
+    </w:p>
+    <w:p>
+      <w:pPr>
+        <w:pStyle w:val="BodyText"/>
+        <w:spacing w:before="160" w:line="252" w:lineRule="auto"/>
+        <w:ind w:left="598" w:right="115"/>
+        <w:jc w:val="both"/>
+      </w:pPr>
+    </w:p>
+    <w:p>
+      <w:pPr>
+        <w:pStyle w:val="BodyText"/>
+        <w:spacing w:before="160" w:line="252" w:lineRule="auto"/>
+        <w:ind w:left="598" w:right="115"/>
+        <w:jc w:val="both"/>
+      </w:pPr>
+    </w:p>
+    <w:p>
+      <w:pPr>
+        <w:pStyle w:val="BodyText"/>
+        <w:spacing w:before="160" w:line="252" w:lineRule="auto"/>
+        <w:ind w:left="598" w:right="115"/>
+        <w:jc w:val="both"/>
+      </w:pPr>
+    </w:p>
+    <w:p>
+      <w:pPr>
+        <w:pStyle w:val="BodyText"/>
+        <w:spacing w:before="160" w:line="252" w:lineRule="auto"/>
+        <w:ind w:left="598" w:right="115"/>
+        <w:jc w:val="both"/>
+      </w:pPr>
+    </w:p>
+    <w:p>
+      <w:pPr>
+        <w:pStyle w:val="BodyText"/>
+        <w:spacing w:before="160" w:line="252" w:lineRule="auto"/>
+        <w:ind w:left="598" w:right="115"/>
+        <w:jc w:val="both"/>
+        <w:sectPr>
+          <w:footerReference w:type="default" r:id="rId9"/>
+          <w:type w:val="continuous"/>
+          <w:pgSz w:w="12240" w:h="15840"/>
+          <w:pgMar w:top="1500" w:right="1320" w:bottom="980" w:left="1340" w:header="0" w:footer="792" w:gutter="0"/>
+          <w:pgNumType w:start="1"/>
+          <w:cols w:space="720"/>
+        </w:sectPr>
+      </w:pPr>
+      <w:r>
+        <w:rPr>
+          <w:noProof/>
+        </w:rPr>
+        <w:drawing>
+          <wp:anchor distT="0" distB="0" distL="114300" distR="114300" simplePos="0" relativeHeight="251674112" behindDoc="0" locked="0" layoutInCell="1" allowOverlap="1" wp14:anchorId="65465E14" wp14:editId="7EEF24A0">
+            <wp:simplePos x="0" y="0"/>
+            <wp:positionH relativeFrom="column">
+              <wp:posOffset>3004820</wp:posOffset>
+            </wp:positionH>
+            <wp:positionV relativeFrom="paragraph">
+              <wp:posOffset>4367530</wp:posOffset>
+            </wp:positionV>
+            <wp:extent cx="3894455" cy="2780030"/>
+            <wp:effectExtent l="0" t="0" r="0" b="1270"/>
+            <wp:wrapSquare wrapText="bothSides"/>
+            <wp:docPr id="6" name="Picture 6" descr="Graphical user interface&#10;&#10;Description automatically generated"/>
+            <wp:cNvGraphicFramePr>
+              <a:graphicFrameLocks xmlns:a="http://schemas.openxmlformats.org/drawingml/2006/main" noChangeAspect="1"/>
+            </wp:cNvGraphicFramePr>
+            <a:graphic xmlns:a="http://schemas.openxmlformats.org/drawingml/2006/main">
+              <a:graphicData uri="http://schemas.openxmlformats.org/drawingml/2006/picture">
+                <pic:pic xmlns:pic="http://schemas.openxmlformats.org/drawingml/2006/picture">
+                  <pic:nvPicPr>
+                    <pic:cNvPr id="6" name="Picture 6" descr="Graphical user interface&#10;&#10;Description automatically generated"/>
+                    <pic:cNvPicPr/>
+                  </pic:nvPicPr>
+                  <pic:blipFill>
+                    <a:blip r:embed="rId10" cstate="print">
+                      <a:extLst>
+                        <a:ext uri="{28A0092B-C50C-407E-A947-70E740481C1C}">
+                          <a14:useLocalDpi xmlns:a14="http://schemas.microsoft.com/office/drawing/2010/main" val="0"/>
+                        </a:ext>
+                      </a:extLst>
+                    </a:blip>
+                    <a:stretch>
+                      <a:fillRect/>
+                    </a:stretch>
+                  </pic:blipFill>
+                  <pic:spPr>
+                    <a:xfrm>
+                      <a:off x="0" y="0"/>
+                      <a:ext cx="3894455" cy="2780030"/>
+                    </a:xfrm>
+                    <a:prstGeom prst="rect">
+                      <a:avLst/>
+                    </a:prstGeom>
+                  </pic:spPr>
+                </pic:pic>
+              </a:graphicData>
+            </a:graphic>
+            <wp14:sizeRelH relativeFrom="margin">
+              <wp14:pctWidth>0</wp14:pctWidth>
+            </wp14:sizeRelH>
+            <wp14:sizeRelV relativeFrom="margin">
+              <wp14:pctHeight>0</wp14:pctHeight>
+            </wp14:sizeRelV>
+          </wp:anchor>
+        </w:drawing>
+      </w:r>
+      <w:r>
+        <w:rPr>
+          <w:noProof/>
+        </w:rPr>
+        <w:drawing>
+          <wp:anchor distT="0" distB="0" distL="114300" distR="114300" simplePos="0" relativeHeight="251645440" behindDoc="0" locked="0" layoutInCell="1" allowOverlap="1" wp14:anchorId="34AC5160" wp14:editId="5359FBC3">
+            <wp:simplePos x="0" y="0"/>
+            <wp:positionH relativeFrom="column">
+              <wp:posOffset>3111500</wp:posOffset>
+            </wp:positionH>
+            <wp:positionV relativeFrom="paragraph">
+              <wp:posOffset>481330</wp:posOffset>
+            </wp:positionV>
+            <wp:extent cx="2962275" cy="3155315"/>
+            <wp:effectExtent l="0" t="0" r="9525" b="6985"/>
+            <wp:wrapSquare wrapText="bothSides"/>
+            <wp:docPr id="4" name="Picture 4" descr="A picture containing text&#10;&#10;Description automatically generated"/>
+            <wp:cNvGraphicFramePr>
+              <a:graphicFrameLocks xmlns:a="http://schemas.openxmlformats.org/drawingml/2006/main" noChangeAspect="1"/>
+            </wp:cNvGraphicFramePr>
+            <a:graphic xmlns:a="http://schemas.openxmlformats.org/drawingml/2006/main">
+              <a:graphicData uri="http://schemas.openxmlformats.org/drawingml/2006/picture">
+                <pic:pic xmlns:pic="http://schemas.openxmlformats.org/drawingml/2006/picture">
+                  <pic:nvPicPr>
+                    <pic:cNvPr id="4" name="Picture 4" descr="A picture containing text&#10;&#10;Description automatically generated"/>
+                    <pic:cNvPicPr/>
+                  </pic:nvPicPr>
+                  <pic:blipFill>
+                    <a:blip r:embed="rId11">
+                      <a:extLst>
+                        <a:ext uri="{28A0092B-C50C-407E-A947-70E740481C1C}">
+                          <a14:useLocalDpi xmlns:a14="http://schemas.microsoft.com/office/drawing/2010/main" val="0"/>
+                        </a:ext>
+                      </a:extLst>
+                    </a:blip>
+                    <a:stretch>
+                      <a:fillRect/>
+                    </a:stretch>
+                  </pic:blipFill>
+                  <pic:spPr>
+                    <a:xfrm>
+                      <a:off x="0" y="0"/>
+                      <a:ext cx="2962275" cy="3155315"/>
+                    </a:xfrm>
+                    <a:prstGeom prst="rect">
+                      <a:avLst/>
+                    </a:prstGeom>
+                  </pic:spPr>
+                </pic:pic>
+              </a:graphicData>
+            </a:graphic>
+            <wp14:sizeRelH relativeFrom="margin">
+              <wp14:pctWidth>0</wp14:pctWidth>
+            </wp14:sizeRelH>
+            <wp14:sizeRelV relativeFrom="margin">
+              <wp14:pctHeight>0</wp14:pctHeight>
+            </wp14:sizeRelV>
+          </wp:anchor>
+        </w:drawing>
+      </w:r>
+      <w:r>
+        <w:rPr>
+          <w:noProof/>
+        </w:rPr>
+        <w:drawing>
+          <wp:anchor distT="0" distB="0" distL="114300" distR="114300" simplePos="0" relativeHeight="251652608" behindDoc="0" locked="0" layoutInCell="1" allowOverlap="1" wp14:anchorId="476A2CA0" wp14:editId="446CFED9">
+            <wp:simplePos x="0" y="0"/>
+            <wp:positionH relativeFrom="column">
+              <wp:posOffset>-355600</wp:posOffset>
+            </wp:positionH>
+            <wp:positionV relativeFrom="paragraph">
+              <wp:posOffset>528955</wp:posOffset>
+            </wp:positionV>
+            <wp:extent cx="3031490" cy="3228975"/>
+            <wp:effectExtent l="0" t="0" r="0" b="9525"/>
+            <wp:wrapSquare wrapText="bothSides"/>
+            <wp:docPr id="3" name="Picture 3" descr="Graphical user interface, application&#10;&#10;Description automatically generated with medium confidence"/>
+            <wp:cNvGraphicFramePr>
+              <a:graphicFrameLocks xmlns:a="http://schemas.openxmlformats.org/drawingml/2006/main" noChangeAspect="1"/>
+            </wp:cNvGraphicFramePr>
+            <a:graphic xmlns:a="http://schemas.openxmlformats.org/drawingml/2006/main">
+              <a:graphicData uri="http://schemas.openxmlformats.org/drawingml/2006/picture">
+                <pic:pic xmlns:pic="http://schemas.openxmlformats.org/drawingml/2006/picture">
+                  <pic:nvPicPr>
+                    <pic:cNvPr id="3" name="Picture 3" descr="Graphical user interface, application&#10;&#10;Description automatically generated with medium confidence"/>
+                    <pic:cNvPicPr/>
+                  </pic:nvPicPr>
+                  <pic:blipFill>
+                    <a:blip r:embed="rId12">
+                      <a:extLst>
+                        <a:ext uri="{28A0092B-C50C-407E-A947-70E740481C1C}">
+                          <a14:useLocalDpi xmlns:a14="http://schemas.microsoft.com/office/drawing/2010/main" val="0"/>
+                        </a:ext>
+                      </a:extLst>
+                    </a:blip>
+                    <a:stretch>
+                      <a:fillRect/>
+                    </a:stretch>
+                  </pic:blipFill>
+                  <pic:spPr>
+                    <a:xfrm>
+                      <a:off x="0" y="0"/>
+                      <a:ext cx="3031490" cy="3228975"/>
+                    </a:xfrm>
+                    <a:prstGeom prst="rect">
+                      <a:avLst/>
+                    </a:prstGeom>
+                  </pic:spPr>
+                </pic:pic>
+              </a:graphicData>
+            </a:graphic>
+          </wp:anchor>
+        </w:drawing>
+      </w:r>
+      <w:r>
+        <w:rPr>
+          <w:noProof/>
+        </w:rPr>
+        <w:drawing>
+          <wp:anchor distT="0" distB="0" distL="114300" distR="114300" simplePos="0" relativeHeight="251663872" behindDoc="0" locked="0" layoutInCell="1" allowOverlap="1" wp14:anchorId="3BF0A585" wp14:editId="1FD3F33E">
+            <wp:simplePos x="0" y="0"/>
+            <wp:positionH relativeFrom="column">
+              <wp:posOffset>-4031615</wp:posOffset>
+            </wp:positionH>
+            <wp:positionV relativeFrom="paragraph">
+              <wp:posOffset>4452620</wp:posOffset>
+            </wp:positionV>
+            <wp:extent cx="3800475" cy="2713355"/>
+            <wp:effectExtent l="0" t="0" r="9525" b="0"/>
+            <wp:wrapSquare wrapText="bothSides"/>
+            <wp:docPr id="5" name="Picture 5" descr="Graphical user interface&#10;&#10;Description automatically generated"/>
+            <wp:cNvGraphicFramePr>
+              <a:graphicFrameLocks xmlns:a="http://schemas.openxmlformats.org/drawingml/2006/main" noChangeAspect="1"/>
+            </wp:cNvGraphicFramePr>
+            <a:graphic xmlns:a="http://schemas.openxmlformats.org/drawingml/2006/main">
+              <a:graphicData uri="http://schemas.openxmlformats.org/drawingml/2006/picture">
+                <pic:pic xmlns:pic="http://schemas.openxmlformats.org/drawingml/2006/picture">
+                  <pic:nvPicPr>
+                    <pic:cNvPr id="5" name="Picture 5" descr="Graphical user interface&#10;&#10;Description automatically generated"/>
+                    <pic:cNvPicPr/>
+                  </pic:nvPicPr>
+                  <pic:blipFill>
+                    <a:blip r:embed="rId13" cstate="print">
+                      <a:extLst>
+                        <a:ext uri="{28A0092B-C50C-407E-A947-70E740481C1C}">
+                          <a14:useLocalDpi xmlns:a14="http://schemas.microsoft.com/office/drawing/2010/main" val="0"/>
+                        </a:ext>
+                      </a:extLst>
+                    </a:blip>
+                    <a:stretch>
+                      <a:fillRect/>
+                    </a:stretch>
+                  </pic:blipFill>
+                  <pic:spPr>
+                    <a:xfrm>
+                      <a:off x="0" y="0"/>
+                      <a:ext cx="3800475" cy="2713355"/>
+                    </a:xfrm>
+                    <a:prstGeom prst="rect">
+                      <a:avLst/>
+                    </a:prstGeom>
+                  </pic:spPr>
+                </pic:pic>
+              </a:graphicData>
+            </a:graphic>
+            <wp14:sizeRelH relativeFrom="margin">
+              <wp14:pctWidth>0</wp14:pctWidth>
+            </wp14:sizeRelH>
+            <wp14:sizeRelV relativeFrom="margin">
+              <wp14:pctHeight>0</wp14:pctHeight>
+            </wp14:sizeRelV>
+          </wp:anchor>
+        </w:drawing>
+      </w:r>
     </w:p>
     <w:p>
       <w:pPr>
@@ -3665,67 +4032,7 @@
         <w:rPr>
           <w:sz w:val="20"/>
         </w:rPr>
-        <w:t xml:space="preserve">Randomly select a pixel in the image. Iterate through each edge point, calculating its distance from the selected pixel. If its distance is </w:t>
-      </w:r>
-      <w:r>
-        <w:rPr>
-          <w:sz w:val="20"/>
-        </w:rPr>
-        <w:t xml:space="preserve">under the outer bounding radii, we </w:t>
-      </w:r>
-      <w:r>
-        <w:rPr>
-          <w:sz w:val="20"/>
-        </w:rPr>
-        <w:t>record the point as one to remove if the randomly selected pixel is determined to be the center of a circle. If the distance is also greater than the inner bounding radii, increment the number of inliers</w:t>
-      </w:r>
-      <w:r>
-        <w:rPr>
-          <w:sz w:val="20"/>
-        </w:rPr>
-        <w:t xml:space="preserve"> by </w:t>
-      </w:r>
-      <w:r>
-        <w:rPr>
-          <w:sz w:val="20"/>
-        </w:rPr>
-        <w:t>1 and store the edge</w:t>
-      </w:r>
-      <w:r>
-        <w:rPr>
-          <w:sz w:val="20"/>
-        </w:rPr>
-        <w:t xml:space="preserve"> </w:t>
-      </w:r>
-      <w:r>
-        <w:rPr>
-          <w:sz w:val="20"/>
-        </w:rPr>
-        <w:t>point in an “inliers” array for that pixel.</w:t>
-      </w:r>
-      <w:r>
-        <w:rPr>
-          <w:sz w:val="20"/>
-        </w:rPr>
-        <w:t xml:space="preserve"> </w:t>
-      </w:r>
-      <w:r>
-        <w:rPr>
-          <w:sz w:val="20"/>
-        </w:rPr>
-        <w:t>After performing this on every edge point, this pixel and its inliers are</w:t>
-      </w:r>
-      <w:r>
-        <w:rPr>
-          <w:sz w:val="20"/>
-        </w:rPr>
-        <w:t xml:space="preserve"> our current best fit. Find the inliers for another randomly selected pixel. If it has more inliers than the current best fit, the new pixel and its inliers becomes the new best fit.</w:t>
-      </w:r>
-      <w:r>
-        <w:rPr>
-          <w:sz w:val="20"/>
-        </w:rPr>
-        <w:t xml:space="preserve"> If it doesn’t, ignore the new fit and increment successive failures.</w:t>
+        <w:t>Pick a sample size that is a square with dimensions that are some multiple of the given radius. Start with the sample in the top left corner. Each sample will overlap the previous sample by 50% to account for circles that may exist in multiple samples.</w:t>
       </w:r>
     </w:p>
     <w:p>
@@ -3742,81 +4049,79 @@
         <w:rPr>
           <w:sz w:val="20"/>
         </w:rPr>
-        <w:t xml:space="preserve">Repeat this process until </w:t>
-      </w:r>
-      <w:r>
-        <w:rPr>
-          <w:sz w:val="20"/>
-        </w:rPr>
-        <w:t xml:space="preserve">the </w:t>
-      </w:r>
-      <w:r>
-        <w:rPr>
-          <w:sz w:val="20"/>
-        </w:rPr>
-        <w:t>successive failure</w:t>
-      </w:r>
-      <w:r>
-        <w:rPr>
-          <w:sz w:val="20"/>
-        </w:rPr>
-        <w:t xml:space="preserve"> limit is reached. If the current best fit model’s inlier count exceeds the threshold inliers,</w:t>
-      </w:r>
-      <w:r>
-        <w:rPr>
-          <w:sz w:val="20"/>
-        </w:rPr>
-        <w:t xml:space="preserve"> the best fit is </w:t>
-      </w:r>
-      <w:r>
-        <w:rPr>
-          <w:sz w:val="20"/>
-        </w:rPr>
-        <w:t xml:space="preserve">determined to be a circle and </w:t>
-      </w:r>
-      <w:r>
-        <w:rPr>
-          <w:sz w:val="20"/>
-        </w:rPr>
-        <w:t>all points inside the circle</w:t>
-      </w:r>
-      <w:r>
-        <w:rPr>
-          <w:sz w:val="20"/>
-        </w:rPr>
-        <w:t xml:space="preserve"> are</w:t>
-      </w:r>
-      <w:r>
-        <w:rPr>
-          <w:sz w:val="20"/>
-        </w:rPr>
-        <w:t xml:space="preserve"> </w:t>
-      </w:r>
-      <w:r>
-        <w:rPr>
-          <w:sz w:val="20"/>
-        </w:rPr>
-        <w:t>removed from the total set of</w:t>
-      </w:r>
-      <w:r>
-        <w:rPr>
-          <w:sz w:val="20"/>
-        </w:rPr>
-        <w:t xml:space="preserve"> </w:t>
-      </w:r>
-      <w:proofErr w:type="spellStart"/>
-      <w:r>
-        <w:rPr>
-          <w:sz w:val="20"/>
-        </w:rPr>
-        <w:t>edgepoints</w:t>
-      </w:r>
-      <w:proofErr w:type="spellEnd"/>
-      <w:r>
-        <w:rPr>
-          <w:sz w:val="20"/>
-        </w:rPr>
-        <w:t>.</w:t>
+        <w:t xml:space="preserve">Randomly select a pixel in the </w:t>
+      </w:r>
+      <w:r>
+        <w:rPr>
+          <w:sz w:val="20"/>
+        </w:rPr>
+        <w:t>sample</w:t>
+      </w:r>
+      <w:r>
+        <w:rPr>
+          <w:sz w:val="20"/>
+        </w:rPr>
+        <w:t xml:space="preserve">. Iterate through each edge point, calculating its distance from the selected pixel. If its distance is </w:t>
+      </w:r>
+      <w:r>
+        <w:rPr>
+          <w:sz w:val="20"/>
+        </w:rPr>
+        <w:t xml:space="preserve">under the outer bounding radii, we </w:t>
+      </w:r>
+      <w:r>
+        <w:rPr>
+          <w:sz w:val="20"/>
+        </w:rPr>
+        <w:t>record the point as one to remove if the randomly selected pixel is determined to be the center of a circle. If the distance is also greater than the inner bounding radii, increment the number of inliers</w:t>
+      </w:r>
+      <w:r>
+        <w:rPr>
+          <w:sz w:val="20"/>
+        </w:rPr>
+        <w:t xml:space="preserve"> by </w:t>
+      </w:r>
+      <w:r>
+        <w:rPr>
+          <w:sz w:val="20"/>
+        </w:rPr>
+        <w:t>1 and store the edge</w:t>
+      </w:r>
+      <w:r>
+        <w:rPr>
+          <w:sz w:val="20"/>
+        </w:rPr>
+        <w:t xml:space="preserve"> </w:t>
+      </w:r>
+      <w:r>
+        <w:rPr>
+          <w:sz w:val="20"/>
+        </w:rPr>
+        <w:t>point in an “inliers” array for that pixel.</w:t>
+      </w:r>
+      <w:r>
+        <w:rPr>
+          <w:sz w:val="20"/>
+        </w:rPr>
+        <w:t xml:space="preserve"> </w:t>
+      </w:r>
+      <w:r>
+        <w:rPr>
+          <w:sz w:val="20"/>
+        </w:rPr>
+        <w:t>After performing this on every edge point, this pixel and its inliers are</w:t>
+      </w:r>
+      <w:r>
+        <w:rPr>
+          <w:sz w:val="20"/>
+        </w:rPr>
+        <w:t xml:space="preserve"> our current best fit. Find the inliers for another randomly selected pixel. If it has more inliers than the current best fit, the new pixel and its inliers becomes the new best fit.</w:t>
+      </w:r>
+      <w:r>
+        <w:rPr>
+          <w:sz w:val="20"/>
+        </w:rPr>
+        <w:t xml:space="preserve"> If it doesn’t, ignore the new fit and increment successive failures.</w:t>
       </w:r>
     </w:p>
     <w:p>
@@ -3833,7 +4138,116 @@
         <w:rPr>
           <w:sz w:val="20"/>
         </w:rPr>
-        <w:t>If the successive failure limit is reached and the current best fit model does not have an inlier count exceeding the threshold, we have found all circles. End the program.</w:t>
+        <w:t xml:space="preserve">Repeat this process until </w:t>
+      </w:r>
+      <w:r>
+        <w:rPr>
+          <w:sz w:val="20"/>
+        </w:rPr>
+        <w:t xml:space="preserve">the </w:t>
+      </w:r>
+      <w:r>
+        <w:rPr>
+          <w:sz w:val="20"/>
+        </w:rPr>
+        <w:t>successive failure</w:t>
+      </w:r>
+      <w:r>
+        <w:rPr>
+          <w:sz w:val="20"/>
+        </w:rPr>
+        <w:t xml:space="preserve"> limit is reached. If the current best fit model’s inlier count exceeds the threshold inliers,</w:t>
+      </w:r>
+      <w:r>
+        <w:rPr>
+          <w:sz w:val="20"/>
+        </w:rPr>
+        <w:t xml:space="preserve"> the best fit is </w:t>
+      </w:r>
+      <w:r>
+        <w:rPr>
+          <w:sz w:val="20"/>
+        </w:rPr>
+        <w:t xml:space="preserve">determined to be a circle and </w:t>
+      </w:r>
+      <w:r>
+        <w:rPr>
+          <w:sz w:val="20"/>
+        </w:rPr>
+        <w:t>all points inside the circle</w:t>
+      </w:r>
+      <w:r>
+        <w:rPr>
+          <w:sz w:val="20"/>
+        </w:rPr>
+        <w:t xml:space="preserve"> are</w:t>
+      </w:r>
+      <w:r>
+        <w:rPr>
+          <w:sz w:val="20"/>
+        </w:rPr>
+        <w:t xml:space="preserve"> </w:t>
+      </w:r>
+      <w:r>
+        <w:rPr>
+          <w:sz w:val="20"/>
+        </w:rPr>
+        <w:t>removed from the total set of</w:t>
+      </w:r>
+      <w:r>
+        <w:rPr>
+          <w:sz w:val="20"/>
+        </w:rPr>
+        <w:t xml:space="preserve"> </w:t>
+      </w:r>
+      <w:proofErr w:type="spellStart"/>
+      <w:r>
+        <w:rPr>
+          <w:sz w:val="20"/>
+        </w:rPr>
+        <w:t>edgepoints</w:t>
+      </w:r>
+      <w:proofErr w:type="spellEnd"/>
+      <w:r>
+        <w:rPr>
+          <w:sz w:val="20"/>
+        </w:rPr>
+        <w:t>.</w:t>
+      </w:r>
+    </w:p>
+    <w:p>
+      <w:pPr>
+        <w:tabs>
+          <w:tab w:val="left" w:pos="599"/>
+        </w:tabs>
+        <w:spacing w:before="142"/>
+        <w:rPr>
+          <w:sz w:val="20"/>
+        </w:rPr>
+      </w:pPr>
+      <w:r>
+        <w:rPr>
+          <w:sz w:val="20"/>
+        </w:rPr>
+        <w:t>If the successive failure limit is reached and the current best fit model does not have an inlier count exceeding the threshold, we have found all circles</w:t>
+      </w:r>
+      <w:r>
+        <w:rPr>
+          <w:sz w:val="20"/>
+        </w:rPr>
+        <w:t xml:space="preserve"> in this sample</w:t>
+      </w:r>
+      <w:r>
+        <w:rPr>
+          <w:sz w:val="20"/>
+        </w:rPr>
+        <w:t xml:space="preserve">. </w:t>
+      </w:r>
+      <w:r>
+        <w:rPr>
+          <w:sz w:val="20"/>
+        </w:rPr>
+        <w:t>Repeat this process for all samples.</w:t>
       </w:r>
     </w:p>
     <w:p>
@@ -4076,6 +4490,135 @@
           <w:sz w:val="20"/>
         </w:rPr>
         <w:t>array.</w:t>
+      </w:r>
+    </w:p>
+    <w:p>
+      <w:pPr>
+        <w:tabs>
+          <w:tab w:val="left" w:pos="599"/>
+        </w:tabs>
+        <w:spacing w:before="154"/>
+        <w:rPr>
+          <w:sz w:val="20"/>
+        </w:rPr>
+      </w:pPr>
+      <w:r>
+        <w:rPr>
+          <w:noProof/>
+          <w:sz w:val="20"/>
+        </w:rPr>
+        <w:lastRenderedPageBreak/>
+        <w:drawing>
+          <wp:inline distT="0" distB="0" distL="0" distR="0" wp14:anchorId="262320C2" wp14:editId="00C9F5C0">
+            <wp:extent cx="5562600" cy="4171950"/>
+            <wp:effectExtent l="0" t="0" r="0" b="0"/>
+            <wp:docPr id="7" name="Picture 7" descr="A picture containing background pattern&#10;&#10;Description automatically generated"/>
+            <wp:cNvGraphicFramePr>
+              <a:graphicFrameLocks xmlns:a="http://schemas.openxmlformats.org/drawingml/2006/main" noChangeAspect="1"/>
+            </wp:cNvGraphicFramePr>
+            <a:graphic xmlns:a="http://schemas.openxmlformats.org/drawingml/2006/main">
+              <a:graphicData uri="http://schemas.openxmlformats.org/drawingml/2006/picture">
+                <pic:pic xmlns:pic="http://schemas.openxmlformats.org/drawingml/2006/picture">
+                  <pic:nvPicPr>
+                    <pic:cNvPr id="7" name="Picture 7" descr="A picture containing background pattern&#10;&#10;Description automatically generated"/>
+                    <pic:cNvPicPr/>
+                  </pic:nvPicPr>
+                  <pic:blipFill>
+                    <a:blip r:embed="rId14">
+                      <a:extLst>
+                        <a:ext uri="{28A0092B-C50C-407E-A947-70E740481C1C}">
+                          <a14:useLocalDpi xmlns:a14="http://schemas.microsoft.com/office/drawing/2010/main" val="0"/>
+                        </a:ext>
+                      </a:extLst>
+                    </a:blip>
+                    <a:stretch>
+                      <a:fillRect/>
+                    </a:stretch>
+                  </pic:blipFill>
+                  <pic:spPr>
+                    <a:xfrm>
+                      <a:off x="0" y="0"/>
+                      <a:ext cx="5568190" cy="4176143"/>
+                    </a:xfrm>
+                    <a:prstGeom prst="rect">
+                      <a:avLst/>
+                    </a:prstGeom>
+                  </pic:spPr>
+                </pic:pic>
+              </a:graphicData>
+            </a:graphic>
+          </wp:inline>
+        </w:drawing>
+      </w:r>
+    </w:p>
+    <w:p>
+      <w:pPr>
+        <w:tabs>
+          <w:tab w:val="left" w:pos="599"/>
+        </w:tabs>
+        <w:spacing w:before="154"/>
+        <w:rPr>
+          <w:sz w:val="20"/>
+        </w:rPr>
+      </w:pPr>
+    </w:p>
+    <w:p>
+      <w:pPr>
+        <w:tabs>
+          <w:tab w:val="left" w:pos="599"/>
+        </w:tabs>
+        <w:spacing w:before="154"/>
+        <w:rPr>
+          <w:sz w:val="20"/>
+        </w:rPr>
+      </w:pPr>
+      <w:r>
+        <w:rPr>
+          <w:sz w:val="20"/>
+        </w:rPr>
+        <w:t xml:space="preserve">In this image, higher votes are shown with brighter pixels. The centers of the </w:t>
+      </w:r>
+      <w:proofErr w:type="spellStart"/>
+      <w:r>
+        <w:rPr>
+          <w:sz w:val="20"/>
+        </w:rPr>
+        <w:t>soccerballs</w:t>
+      </w:r>
+      <w:proofErr w:type="spellEnd"/>
+      <w:r>
+        <w:rPr>
+          <w:sz w:val="20"/>
+        </w:rPr>
+        <w:t xml:space="preserve"> in the images generally correspond to the brightest spots in this accumulator. The </w:t>
+      </w:r>
+      <w:proofErr w:type="spellStart"/>
+      <w:r>
+        <w:rPr>
+          <w:sz w:val="20"/>
+        </w:rPr>
+        <w:t>soccerballs</w:t>
+      </w:r>
+      <w:proofErr w:type="spellEnd"/>
+      <w:r>
+        <w:rPr>
+          <w:sz w:val="20"/>
+        </w:rPr>
+        <w:t xml:space="preserve"> in the lower half of the image have patterns that introduce more edges that contribute votes to other locations, causing a more even distribution of votes in the lower half and therefore less accuracy in locating the centers of the </w:t>
+      </w:r>
+      <w:proofErr w:type="spellStart"/>
+      <w:r>
+        <w:rPr>
+          <w:sz w:val="20"/>
+        </w:rPr>
+        <w:t>soccerballs</w:t>
+      </w:r>
+      <w:proofErr w:type="spellEnd"/>
+      <w:r>
+        <w:rPr>
+          <w:sz w:val="20"/>
+        </w:rPr>
+        <w:t>.</w:t>
       </w:r>
     </w:p>
     <w:p>
@@ -4405,6 +4948,101 @@
     <w:p>
       <w:pPr>
         <w:pStyle w:val="BodyText"/>
+        <w:spacing w:before="161" w:line="252" w:lineRule="auto"/>
+        <w:ind w:left="598" w:right="116"/>
+        <w:jc w:val="both"/>
+      </w:pPr>
+    </w:p>
+    <w:p>
+      <w:pPr>
+        <w:pStyle w:val="BodyText"/>
+        <w:spacing w:before="161" w:line="252" w:lineRule="auto"/>
+        <w:ind w:right="116"/>
+        <w:jc w:val="both"/>
+      </w:pPr>
+      <w:r>
+        <w:rPr>
+          <w:noProof/>
+        </w:rPr>
+        <w:drawing>
+          <wp:anchor distT="0" distB="0" distL="114300" distR="114300" simplePos="0" relativeHeight="251683328" behindDoc="0" locked="0" layoutInCell="1" allowOverlap="1" wp14:anchorId="3755110F" wp14:editId="769DD6CB">
+            <wp:simplePos x="0" y="0"/>
+            <wp:positionH relativeFrom="column">
+              <wp:posOffset>111125</wp:posOffset>
+            </wp:positionH>
+            <wp:positionV relativeFrom="paragraph">
+              <wp:posOffset>306705</wp:posOffset>
+            </wp:positionV>
+            <wp:extent cx="5791200" cy="2291080"/>
+            <wp:effectExtent l="0" t="0" r="0" b="0"/>
+            <wp:wrapSquare wrapText="bothSides"/>
+            <wp:docPr id="8" name="Picture 8" descr="Chart, histogram&#10;&#10;Description automatically generated"/>
+            <wp:cNvGraphicFramePr>
+              <a:graphicFrameLocks xmlns:a="http://schemas.openxmlformats.org/drawingml/2006/main" noChangeAspect="1"/>
+            </wp:cNvGraphicFramePr>
+            <a:graphic xmlns:a="http://schemas.openxmlformats.org/drawingml/2006/main">
+              <a:graphicData uri="http://schemas.openxmlformats.org/drawingml/2006/picture">
+                <pic:pic xmlns:pic="http://schemas.openxmlformats.org/drawingml/2006/picture">
+                  <pic:nvPicPr>
+                    <pic:cNvPr id="8" name="Picture 8" descr="Chart, histogram&#10;&#10;Description automatically generated"/>
+                    <pic:cNvPicPr/>
+                  </pic:nvPicPr>
+                  <pic:blipFill>
+                    <a:blip r:embed="rId15">
+                      <a:extLst>
+                        <a:ext uri="{28A0092B-C50C-407E-A947-70E740481C1C}">
+                          <a14:useLocalDpi xmlns:a14="http://schemas.microsoft.com/office/drawing/2010/main" val="0"/>
+                        </a:ext>
+                      </a:extLst>
+                    </a:blip>
+                    <a:stretch>
+                      <a:fillRect/>
+                    </a:stretch>
+                  </pic:blipFill>
+                  <pic:spPr>
+                    <a:xfrm>
+                      <a:off x="0" y="0"/>
+                      <a:ext cx="5791200" cy="2291080"/>
+                    </a:xfrm>
+                    <a:prstGeom prst="rect">
+                      <a:avLst/>
+                    </a:prstGeom>
+                  </pic:spPr>
+                </pic:pic>
+              </a:graphicData>
+            </a:graphic>
+            <wp14:sizeRelH relativeFrom="margin">
+              <wp14:pctWidth>0</wp14:pctWidth>
+            </wp14:sizeRelH>
+            <wp14:sizeRelV relativeFrom="margin">
+              <wp14:pctHeight>0</wp14:pctHeight>
+            </wp14:sizeRelV>
+          </wp:anchor>
+        </w:drawing>
+      </w:r>
+      <w:r>
+        <w:t xml:space="preserve">This is the plot of tries on with on the </w:t>
+      </w:r>
+      <w:proofErr w:type="spellStart"/>
+      <w:r>
+        <w:t>soccerballs</w:t>
+      </w:r>
+      <w:proofErr w:type="spellEnd"/>
+      <w:r>
+        <w:t xml:space="preserve"> image:</w:t>
+      </w:r>
+    </w:p>
+    <w:p>
+      <w:pPr>
+        <w:pStyle w:val="BodyText"/>
+        <w:spacing w:before="161" w:line="252" w:lineRule="auto"/>
+        <w:ind w:right="116"/>
+        <w:jc w:val="both"/>
+      </w:pPr>
+    </w:p>
+    <w:p>
+      <w:pPr>
+        <w:pStyle w:val="BodyText"/>
         <w:spacing w:before="7"/>
         <w:rPr>
           <w:sz w:val="17"/>
@@ -5273,7 +5911,6 @@
         <w:rPr>
           <w:sz w:val="20"/>
         </w:rPr>
-        <w:lastRenderedPageBreak/>
         <w:t>(10</w:t>
       </w:r>
       <w:r>

</xml_diff>